<commit_message>
implement ULTRA-WOKENESS!!!!!!!!!!!!!!!!!!!!!!!!!!!!!!!!! and ogre header file
</commit_message>
<xml_diff>
--- a/docs/Game Content Scope.docx
+++ b/docs/Game Content Scope.docx
@@ -80,35 +80,7 @@
         <w:rPr>
           <w:rFonts w:ascii="Arial" w:hAnsi="Arial" w:cs="Arial"/>
         </w:rPr>
-        <w:t>Waves (</w:t>
-      </w:r>
-      <w:proofErr w:type="spellStart"/>
-      <w:r>
-        <w:rPr>
-          <w:rFonts w:ascii="Arial" w:hAnsi="Arial" w:cs="Arial"/>
-        </w:rPr>
-        <w:t>PvE</w:t>
-      </w:r>
-      <w:proofErr w:type="spellEnd"/>
-      <w:r>
-        <w:rPr>
-          <w:rFonts w:ascii="Arial" w:hAnsi="Arial" w:cs="Arial"/>
-        </w:rPr>
-        <w:t xml:space="preserve">) like </w:t>
-      </w:r>
-      <w:proofErr w:type="spellStart"/>
-      <w:r>
-        <w:rPr>
-          <w:rFonts w:ascii="Arial" w:hAnsi="Arial" w:cs="Arial"/>
-        </w:rPr>
-        <w:t>CoD</w:t>
-      </w:r>
-      <w:proofErr w:type="spellEnd"/>
-      <w:r>
-        <w:rPr>
-          <w:rFonts w:ascii="Arial" w:hAnsi="Arial" w:cs="Arial"/>
-        </w:rPr>
-        <w:t xml:space="preserve"> nazi zombies but they can do </w:t>
+        <w:t xml:space="preserve">Waves (PvE) like CoD nazi zombies but they can do </w:t>
       </w:r>
       <w:r>
         <w:rPr>
@@ -189,21 +161,25 @@
         <w:rPr>
           <w:rFonts w:ascii="Arial" w:hAnsi="Arial" w:cs="Arial"/>
         </w:rPr>
-        <w:t xml:space="preserve">2-3 per </w:t>
-      </w:r>
-      <w:proofErr w:type="spellStart"/>
-      <w:r>
-        <w:rPr>
-          <w:rFonts w:ascii="Arial" w:hAnsi="Arial" w:cs="Arial"/>
-        </w:rPr>
-        <w:t>gamemode</w:t>
-      </w:r>
-      <w:proofErr w:type="spellEnd"/>
-      <w:r>
-        <w:rPr>
-          <w:rFonts w:ascii="Arial" w:hAnsi="Arial" w:cs="Arial"/>
-        </w:rPr>
-        <w:t>, regular additions later.</w:t>
+        <w:t>2-3 per gamemode, regular additions later.</w:t>
+      </w:r>
+    </w:p>
+    <w:p>
+      <w:pPr>
+        <w:pStyle w:val="ListParagraph"/>
+        <w:numPr>
+          <w:ilvl w:val="0"/>
+          <w:numId w:val="2"/>
+        </w:numPr>
+        <w:rPr>
+          <w:rFonts w:ascii="Arial" w:hAnsi="Arial" w:cs="Arial"/>
+        </w:rPr>
+      </w:pPr>
+      <w:r>
+        <w:rPr>
+          <w:rFonts w:ascii="Arial" w:hAnsi="Arial" w:cs="Arial"/>
+        </w:rPr>
+        <w:t>Co-op will have a 6 to 8 map story mode based around the game’s lore.</w:t>
       </w:r>
     </w:p>
     <w:p>
@@ -278,49 +254,7 @@
         <w:rPr>
           <w:rFonts w:ascii="Arial" w:hAnsi="Arial" w:cs="Arial"/>
         </w:rPr>
-        <w:t xml:space="preserve">Weapons for each team – more than just variations on </w:t>
-      </w:r>
-      <w:proofErr w:type="spellStart"/>
-      <w:r>
-        <w:rPr>
-          <w:rFonts w:ascii="Arial" w:hAnsi="Arial" w:cs="Arial"/>
-        </w:rPr>
-        <w:t>Bamfuslicator</w:t>
-      </w:r>
-      <w:proofErr w:type="spellEnd"/>
-      <w:r>
-        <w:rPr>
-          <w:rFonts w:ascii="Arial" w:hAnsi="Arial" w:cs="Arial"/>
-        </w:rPr>
-        <w:t xml:space="preserve"> (zombie spawn), </w:t>
-      </w:r>
-      <w:proofErr w:type="spellStart"/>
-      <w:r>
-        <w:rPr>
-          <w:rFonts w:ascii="Arial" w:hAnsi="Arial" w:cs="Arial"/>
-        </w:rPr>
-        <w:t>Planfuslicator</w:t>
-      </w:r>
-      <w:proofErr w:type="spellEnd"/>
-      <w:r>
-        <w:rPr>
-          <w:rFonts w:ascii="Arial" w:hAnsi="Arial" w:cs="Arial"/>
-        </w:rPr>
-        <w:t xml:space="preserve"> (obstruction generator), and </w:t>
-      </w:r>
-      <w:proofErr w:type="spellStart"/>
-      <w:r>
-        <w:rPr>
-          <w:rFonts w:ascii="Arial" w:hAnsi="Arial" w:cs="Arial"/>
-        </w:rPr>
-        <w:t>Tangfuslicator</w:t>
-      </w:r>
-      <w:proofErr w:type="spellEnd"/>
-      <w:r>
-        <w:rPr>
-          <w:rFonts w:ascii="Arial" w:hAnsi="Arial" w:cs="Arial"/>
-        </w:rPr>
-        <w:t xml:space="preserve"> (zombie control)</w:t>
+        <w:t>Weapons for each team – more than just variations on Bamfuslicator (zombie spawn), Planfuslicator (obstruction generator), and Tangfuslicator (zombie control)</w:t>
       </w:r>
     </w:p>
     <w:p>
@@ -466,6 +400,12 @@
           <w:rFonts w:ascii="Arial" w:hAnsi="Arial" w:cs="Arial"/>
         </w:rPr>
       </w:pPr>
+      <w:r>
+        <w:rPr>
+          <w:rFonts w:ascii="Arial" w:hAnsi="Arial" w:cs="Arial"/>
+        </w:rPr>
+        <w:t>Trampoline</w:t>
+      </w:r>
     </w:p>
     <w:p>
       <w:pPr>
@@ -521,49 +461,7 @@
         <w:rPr>
           <w:rFonts w:ascii="Arial" w:hAnsi="Arial" w:cs="Arial"/>
         </w:rPr>
-        <w:t xml:space="preserve">BSPv42 with raised limits e.g. </w:t>
-      </w:r>
-      <w:proofErr w:type="spellStart"/>
-      <w:r>
-        <w:rPr>
-          <w:rFonts w:ascii="Arial" w:hAnsi="Arial" w:cs="Arial"/>
-        </w:rPr>
-        <w:t>qpath</w:t>
-      </w:r>
-      <w:proofErr w:type="spellEnd"/>
-      <w:r>
-        <w:rPr>
-          <w:rFonts w:ascii="Arial" w:hAnsi="Arial" w:cs="Arial"/>
-        </w:rPr>
-        <w:t xml:space="preserve"> limit (get this </w:t>
-      </w:r>
-      <w:proofErr w:type="spellStart"/>
-      <w:r>
-        <w:rPr>
-          <w:rFonts w:ascii="Arial" w:hAnsi="Arial" w:cs="Arial"/>
-        </w:rPr>
-        <w:t>pullreq’d</w:t>
-      </w:r>
-      <w:proofErr w:type="spellEnd"/>
-      <w:r>
-        <w:rPr>
-          <w:rFonts w:ascii="Arial" w:hAnsi="Arial" w:cs="Arial"/>
-        </w:rPr>
-        <w:t xml:space="preserve"> into </w:t>
-      </w:r>
-      <w:proofErr w:type="spellStart"/>
-      <w:r>
-        <w:rPr>
-          <w:rFonts w:ascii="Arial" w:hAnsi="Arial" w:cs="Arial"/>
-        </w:rPr>
-        <w:t>ericw</w:t>
-      </w:r>
-      <w:proofErr w:type="spellEnd"/>
-      <w:r>
-        <w:rPr>
-          <w:rFonts w:ascii="Arial" w:hAnsi="Arial" w:cs="Arial"/>
-        </w:rPr>
-        <w:t>)</w:t>
+        <w:t>BSPv42 with raised limits e.g. qpath limit (get this pullreq’d into ericw)</w:t>
       </w:r>
     </w:p>
     <w:p>
@@ -577,19 +475,11 @@
           <w:rFonts w:ascii="Arial" w:hAnsi="Arial" w:cs="Arial"/>
         </w:rPr>
       </w:pPr>
-      <w:proofErr w:type="spellStart"/>
-      <w:r>
-        <w:rPr>
-          <w:rFonts w:ascii="Arial" w:hAnsi="Arial" w:cs="Arial"/>
-        </w:rPr>
-        <w:t>Destructable</w:t>
-      </w:r>
-      <w:proofErr w:type="spellEnd"/>
-      <w:r>
-        <w:rPr>
-          <w:rFonts w:ascii="Arial" w:hAnsi="Arial" w:cs="Arial"/>
-        </w:rPr>
-        <w:t xml:space="preserve"> stuff</w:t>
+      <w:r>
+        <w:rPr>
+          <w:rFonts w:ascii="Arial" w:hAnsi="Arial" w:cs="Arial"/>
+        </w:rPr>
+        <w:t>Destructable stuff</w:t>
       </w:r>
     </w:p>
     <w:p>
@@ -699,16 +589,8 @@
         <w:rPr>
           <w:rFonts w:ascii="Arial" w:hAnsi="Arial" w:cs="Arial"/>
         </w:rPr>
-        <w:t xml:space="preserve">More soon yada </w:t>
-      </w:r>
-      <w:proofErr w:type="spellStart"/>
-      <w:r>
-        <w:rPr>
-          <w:rFonts w:ascii="Arial" w:hAnsi="Arial" w:cs="Arial"/>
-        </w:rPr>
-        <w:t>yada</w:t>
-      </w:r>
-      <w:proofErr w:type="spellEnd"/>
+        <w:t>More soon yada yada</w:t>
+      </w:r>
     </w:p>
     <w:sectPr>
       <w:headerReference w:type="default" r:id="rId7"/>

</xml_diff>

<commit_message>
implement basic fast zombies and ogres
</commit_message>
<xml_diff>
--- a/docs/Game Content Scope.docx
+++ b/docs/Game Content Scope.docx
@@ -80,7 +80,35 @@
         <w:rPr>
           <w:rFonts w:ascii="Arial" w:hAnsi="Arial" w:cs="Arial"/>
         </w:rPr>
-        <w:t xml:space="preserve">Waves (PvE) like CoD nazi zombies but they can do </w:t>
+        <w:t>Waves (</w:t>
+      </w:r>
+      <w:proofErr w:type="spellStart"/>
+      <w:r>
+        <w:rPr>
+          <w:rFonts w:ascii="Arial" w:hAnsi="Arial" w:cs="Arial"/>
+        </w:rPr>
+        <w:t>PvE</w:t>
+      </w:r>
+      <w:proofErr w:type="spellEnd"/>
+      <w:r>
+        <w:rPr>
+          <w:rFonts w:ascii="Arial" w:hAnsi="Arial" w:cs="Arial"/>
+        </w:rPr>
+        <w:t xml:space="preserve">) like </w:t>
+      </w:r>
+      <w:proofErr w:type="spellStart"/>
+      <w:r>
+        <w:rPr>
+          <w:rFonts w:ascii="Arial" w:hAnsi="Arial" w:cs="Arial"/>
+        </w:rPr>
+        <w:t>CoD</w:t>
+      </w:r>
+      <w:proofErr w:type="spellEnd"/>
+      <w:r>
+        <w:rPr>
+          <w:rFonts w:ascii="Arial" w:hAnsi="Arial" w:cs="Arial"/>
+        </w:rPr>
+        <w:t xml:space="preserve"> nazi zombies but they can do </w:t>
       </w:r>
       <w:r>
         <w:rPr>
@@ -161,7 +189,21 @@
         <w:rPr>
           <w:rFonts w:ascii="Arial" w:hAnsi="Arial" w:cs="Arial"/>
         </w:rPr>
-        <w:t>2-3 per gamemode, regular additions later.</w:t>
+        <w:t xml:space="preserve">2-3 per </w:t>
+      </w:r>
+      <w:proofErr w:type="spellStart"/>
+      <w:r>
+        <w:rPr>
+          <w:rFonts w:ascii="Arial" w:hAnsi="Arial" w:cs="Arial"/>
+        </w:rPr>
+        <w:t>gamemode</w:t>
+      </w:r>
+      <w:proofErr w:type="spellEnd"/>
+      <w:r>
+        <w:rPr>
+          <w:rFonts w:ascii="Arial" w:hAnsi="Arial" w:cs="Arial"/>
+        </w:rPr>
+        <w:t>, regular additions later.</w:t>
       </w:r>
     </w:p>
     <w:p>
@@ -254,7 +296,49 @@
         <w:rPr>
           <w:rFonts w:ascii="Arial" w:hAnsi="Arial" w:cs="Arial"/>
         </w:rPr>
-        <w:t>Weapons for each team – more than just variations on Bamfuslicator (zombie spawn), Planfuslicator (obstruction generator), and Tangfuslicator (zombie control)</w:t>
+        <w:t xml:space="preserve">Weapons for each team – more than just variations on </w:t>
+      </w:r>
+      <w:proofErr w:type="spellStart"/>
+      <w:r>
+        <w:rPr>
+          <w:rFonts w:ascii="Arial" w:hAnsi="Arial" w:cs="Arial"/>
+        </w:rPr>
+        <w:t>Bamfuslicator</w:t>
+      </w:r>
+      <w:proofErr w:type="spellEnd"/>
+      <w:r>
+        <w:rPr>
+          <w:rFonts w:ascii="Arial" w:hAnsi="Arial" w:cs="Arial"/>
+        </w:rPr>
+        <w:t xml:space="preserve"> (zombie spawn), </w:t>
+      </w:r>
+      <w:proofErr w:type="spellStart"/>
+      <w:r>
+        <w:rPr>
+          <w:rFonts w:ascii="Arial" w:hAnsi="Arial" w:cs="Arial"/>
+        </w:rPr>
+        <w:t>Planfuslicator</w:t>
+      </w:r>
+      <w:proofErr w:type="spellEnd"/>
+      <w:r>
+        <w:rPr>
+          <w:rFonts w:ascii="Arial" w:hAnsi="Arial" w:cs="Arial"/>
+        </w:rPr>
+        <w:t xml:space="preserve"> (obstruction generator), and </w:t>
+      </w:r>
+      <w:proofErr w:type="spellStart"/>
+      <w:r>
+        <w:rPr>
+          <w:rFonts w:ascii="Arial" w:hAnsi="Arial" w:cs="Arial"/>
+        </w:rPr>
+        <w:t>Tangfuslicator</w:t>
+      </w:r>
+      <w:proofErr w:type="spellEnd"/>
+      <w:r>
+        <w:rPr>
+          <w:rFonts w:ascii="Arial" w:hAnsi="Arial" w:cs="Arial"/>
+        </w:rPr>
+        <w:t xml:space="preserve"> (zombie control)</w:t>
       </w:r>
     </w:p>
     <w:p>
@@ -406,6 +490,26 @@
         </w:rPr>
         <w:t>Trampoline</w:t>
       </w:r>
+      <w:r>
+        <w:rPr>
+          <w:rFonts w:ascii="Arial" w:hAnsi="Arial" w:cs="Arial"/>
+        </w:rPr>
+        <w:t xml:space="preserve"> (</w:t>
+      </w:r>
+      <w:proofErr w:type="spellStart"/>
+      <w:r>
+        <w:rPr>
+          <w:rFonts w:ascii="Arial" w:hAnsi="Arial" w:cs="Arial"/>
+        </w:rPr>
+        <w:t>z_tdm_subway</w:t>
+      </w:r>
+      <w:proofErr w:type="spellEnd"/>
+      <w:r>
+        <w:rPr>
+          <w:rFonts w:ascii="Arial" w:hAnsi="Arial" w:cs="Arial"/>
+        </w:rPr>
+        <w:t>)</w:t>
+      </w:r>
     </w:p>
     <w:p>
       <w:pPr>
@@ -461,7 +565,49 @@
         <w:rPr>
           <w:rFonts w:ascii="Arial" w:hAnsi="Arial" w:cs="Arial"/>
         </w:rPr>
-        <w:t>BSPv42 with raised limits e.g. qpath limit (get this pullreq’d into ericw)</w:t>
+        <w:t xml:space="preserve">BSPv42 with raised limits e.g. </w:t>
+      </w:r>
+      <w:proofErr w:type="spellStart"/>
+      <w:r>
+        <w:rPr>
+          <w:rFonts w:ascii="Arial" w:hAnsi="Arial" w:cs="Arial"/>
+        </w:rPr>
+        <w:t>qpath</w:t>
+      </w:r>
+      <w:proofErr w:type="spellEnd"/>
+      <w:r>
+        <w:rPr>
+          <w:rFonts w:ascii="Arial" w:hAnsi="Arial" w:cs="Arial"/>
+        </w:rPr>
+        <w:t xml:space="preserve"> limit (get this </w:t>
+      </w:r>
+      <w:proofErr w:type="spellStart"/>
+      <w:r>
+        <w:rPr>
+          <w:rFonts w:ascii="Arial" w:hAnsi="Arial" w:cs="Arial"/>
+        </w:rPr>
+        <w:t>pullreq’d</w:t>
+      </w:r>
+      <w:proofErr w:type="spellEnd"/>
+      <w:r>
+        <w:rPr>
+          <w:rFonts w:ascii="Arial" w:hAnsi="Arial" w:cs="Arial"/>
+        </w:rPr>
+        <w:t xml:space="preserve"> into </w:t>
+      </w:r>
+      <w:proofErr w:type="spellStart"/>
+      <w:r>
+        <w:rPr>
+          <w:rFonts w:ascii="Arial" w:hAnsi="Arial" w:cs="Arial"/>
+        </w:rPr>
+        <w:t>ericw</w:t>
+      </w:r>
+      <w:proofErr w:type="spellEnd"/>
+      <w:r>
+        <w:rPr>
+          <w:rFonts w:ascii="Arial" w:hAnsi="Arial" w:cs="Arial"/>
+        </w:rPr>
+        <w:t>)</w:t>
       </w:r>
     </w:p>
     <w:p>
@@ -475,11 +621,19 @@
           <w:rFonts w:ascii="Arial" w:hAnsi="Arial" w:cs="Arial"/>
         </w:rPr>
       </w:pPr>
-      <w:r>
-        <w:rPr>
-          <w:rFonts w:ascii="Arial" w:hAnsi="Arial" w:cs="Arial"/>
-        </w:rPr>
-        <w:t>Destructable stuff</w:t>
+      <w:proofErr w:type="spellStart"/>
+      <w:r>
+        <w:rPr>
+          <w:rFonts w:ascii="Arial" w:hAnsi="Arial" w:cs="Arial"/>
+        </w:rPr>
+        <w:t>Destructable</w:t>
+      </w:r>
+      <w:proofErr w:type="spellEnd"/>
+      <w:r>
+        <w:rPr>
+          <w:rFonts w:ascii="Arial" w:hAnsi="Arial" w:cs="Arial"/>
+        </w:rPr>
+        <w:t xml:space="preserve"> stuff</w:t>
       </w:r>
     </w:p>
     <w:p>
@@ -589,8 +743,16 @@
         <w:rPr>
           <w:rFonts w:ascii="Arial" w:hAnsi="Arial" w:cs="Arial"/>
         </w:rPr>
-        <w:t>More soon yada yada</w:t>
-      </w:r>
+        <w:t xml:space="preserve">More soon yada </w:t>
+      </w:r>
+      <w:proofErr w:type="spellStart"/>
+      <w:r>
+        <w:rPr>
+          <w:rFonts w:ascii="Arial" w:hAnsi="Arial" w:cs="Arial"/>
+        </w:rPr>
+        <w:t>yada</w:t>
+      </w:r>
+      <w:proofErr w:type="spellEnd"/>
     </w:p>
     <w:sectPr>
       <w:headerReference w:type="default" r:id="rId7"/>

</xml_diff>

<commit_message>
massively fixed syntax and stdint-ified ref_gl code
</commit_message>
<xml_diff>
--- a/docs/Game Content Scope.docx
+++ b/docs/Game Content Scope.docx
@@ -1,6 +1,6 @@
 
 <file path=word/document.xml><?xml version="1.0" encoding="utf-8"?>
-<w:document xmlns:wpc="http://schemas.microsoft.com/office/word/2010/wordprocessingCanvas" xmlns:cx="http://schemas.microsoft.com/office/drawing/2014/chartex" xmlns:cx1="http://schemas.microsoft.com/office/drawing/2015/9/8/chartex" xmlns:cx2="http://schemas.microsoft.com/office/drawing/2015/10/21/chartex" xmlns:cx3="http://schemas.microsoft.com/office/drawing/2016/5/9/chartex" xmlns:cx4="http://schemas.microsoft.com/office/drawing/2016/5/10/chartex" xmlns:cx5="http://schemas.microsoft.com/office/drawing/2016/5/11/chartex" xmlns:cx6="http://schemas.microsoft.com/office/drawing/2016/5/12/chartex" xmlns:cx7="http://schemas.microsoft.com/office/drawing/2016/5/13/chartex" xmlns:cx8="http://schemas.microsoft.com/office/drawing/2016/5/14/chartex" xmlns:mc="http://schemas.openxmlformats.org/markup-compatibility/2006" xmlns:aink="http://schemas.microsoft.com/office/drawing/2016/ink" xmlns:am3d="http://schemas.microsoft.com/office/drawing/2017/model3d" xmlns:o="urn:schemas-microsoft-com:office:office" xmlns:oel="http://schemas.microsoft.com/office/2019/extlst" xmlns:r="http://schemas.openxmlformats.org/officeDocument/2006/relationships" xmlns:m="http://schemas.openxmlformats.org/officeDocument/2006/math" xmlns:v="urn:schemas-microsoft-com:vml" xmlns:wp14="http://schemas.microsoft.com/office/word/2010/wordprocessingDrawing" xmlns:wp="http://schemas.openxmlformats.org/drawingml/2006/wordprocessingDrawing" xmlns:w10="urn:schemas-microsoft-com:office:word" xmlns:w="http://schemas.openxmlformats.org/wordprocessingml/2006/main" xmlns:w14="http://schemas.microsoft.com/office/word/2010/wordml" xmlns:w15="http://schemas.microsoft.com/office/word/2012/wordml" xmlns:w16cex="http://schemas.microsoft.com/office/word/2018/wordml/cex" xmlns:w16cid="http://schemas.microsoft.com/office/word/2016/wordml/cid" xmlns:w16="http://schemas.microsoft.com/office/word/2018/wordml" xmlns:w16sdtdh="http://schemas.microsoft.com/office/word/2020/wordml/sdtdatahash" xmlns:w16se="http://schemas.microsoft.com/office/word/2015/wordml/symex" xmlns:wpg="http://schemas.microsoft.com/office/word/2010/wordprocessingGroup" xmlns:wpi="http://schemas.microsoft.com/office/word/2010/wordprocessingInk" xmlns:wne="http://schemas.microsoft.com/office/word/2006/wordml" xmlns:wps="http://schemas.microsoft.com/office/word/2010/wordprocessingShape" mc:Ignorable="w14 w15 w16se w16cid w16 w16cex w16sdtdh wp14">
+<w:document xmlns:wpc="http://schemas.microsoft.com/office/word/2010/wordprocessingCanvas" xmlns:cx="http://schemas.microsoft.com/office/drawing/2014/chartex" xmlns:cx1="http://schemas.microsoft.com/office/drawing/2015/9/8/chartex" xmlns:cx2="http://schemas.microsoft.com/office/drawing/2015/10/21/chartex" xmlns:cx3="http://schemas.microsoft.com/office/drawing/2016/5/9/chartex" xmlns:cx4="http://schemas.microsoft.com/office/drawing/2016/5/10/chartex" xmlns:cx5="http://schemas.microsoft.com/office/drawing/2016/5/11/chartex" xmlns:cx6="http://schemas.microsoft.com/office/drawing/2016/5/12/chartex" xmlns:cx7="http://schemas.microsoft.com/office/drawing/2016/5/13/chartex" xmlns:cx8="http://schemas.microsoft.com/office/drawing/2016/5/14/chartex" xmlns:mc="http://schemas.openxmlformats.org/markup-compatibility/2006" xmlns:aink="http://schemas.microsoft.com/office/drawing/2016/ink" xmlns:am3d="http://schemas.microsoft.com/office/drawing/2017/model3d" xmlns:o="urn:schemas-microsoft-com:office:office" xmlns:oel="http://schemas.microsoft.com/office/2019/extlst" xmlns:r="http://schemas.openxmlformats.org/officeDocument/2006/relationships" xmlns:m="http://schemas.openxmlformats.org/officeDocument/2006/math" xmlns:v="urn:schemas-microsoft-com:vml" xmlns:wp14="http://schemas.microsoft.com/office/word/2010/wordprocessingDrawing" xmlns:wp="http://schemas.openxmlformats.org/drawingml/2006/wordprocessingDrawing" xmlns:w10="urn:schemas-microsoft-com:office:word" xmlns:w="http://schemas.openxmlformats.org/wordprocessingml/2006/main" xmlns:w14="http://schemas.microsoft.com/office/word/2010/wordml" xmlns:w15="http://schemas.microsoft.com/office/word/2012/wordml" xmlns:w16cex="http://schemas.microsoft.com/office/word/2018/wordml/cex" xmlns:w16cid="http://schemas.microsoft.com/office/word/2016/wordml/cid" xmlns:w16="http://schemas.microsoft.com/office/word/2018/wordml" xmlns:w16du="http://schemas.microsoft.com/office/word/2023/wordml/word16du" xmlns:w16sdtdh="http://schemas.microsoft.com/office/word/2020/wordml/sdtdatahash" xmlns:w16se="http://schemas.microsoft.com/office/word/2015/wordml/symex" xmlns:wpg="http://schemas.microsoft.com/office/word/2010/wordprocessingGroup" xmlns:wpi="http://schemas.microsoft.com/office/word/2010/wordprocessingInk" xmlns:wne="http://schemas.microsoft.com/office/word/2006/wordml" xmlns:wps="http://schemas.microsoft.com/office/word/2010/wordprocessingShape" mc:Ignorable="w14 w15 w16se w16cid w16 w16cex w16sdtdh w16du wp14">
   <w:body>
     <w:p>
       <w:pPr>
@@ -90,7 +90,35 @@
         <w:rPr>
           <w:rFonts w:ascii="Arial" w:hAnsi="Arial" w:cs="Arial"/>
         </w:rPr>
-        <w:t xml:space="preserve">Waves (PvE) like CoD nazi zombies but they can do </w:t>
+        <w:t>Waves (</w:t>
+      </w:r>
+      <w:proofErr w:type="spellStart"/>
+      <w:r>
+        <w:rPr>
+          <w:rFonts w:ascii="Arial" w:hAnsi="Arial" w:cs="Arial"/>
+        </w:rPr>
+        <w:t>PvE</w:t>
+      </w:r>
+      <w:proofErr w:type="spellEnd"/>
+      <w:r>
+        <w:rPr>
+          <w:rFonts w:ascii="Arial" w:hAnsi="Arial" w:cs="Arial"/>
+        </w:rPr>
+        <w:t xml:space="preserve">) like </w:t>
+      </w:r>
+      <w:proofErr w:type="spellStart"/>
+      <w:r>
+        <w:rPr>
+          <w:rFonts w:ascii="Arial" w:hAnsi="Arial" w:cs="Arial"/>
+        </w:rPr>
+        <w:t>CoD</w:t>
+      </w:r>
+      <w:proofErr w:type="spellEnd"/>
+      <w:r>
+        <w:rPr>
+          <w:rFonts w:ascii="Arial" w:hAnsi="Arial" w:cs="Arial"/>
+        </w:rPr>
+        <w:t xml:space="preserve"> nazi zombies but they can do </w:t>
       </w:r>
       <w:r>
         <w:rPr>
@@ -114,7 +142,13 @@
         <w:rPr>
           <w:rFonts w:ascii="Arial" w:hAnsi="Arial" w:cs="Arial"/>
         </w:rPr>
-        <w:t>Co-operative mode (not sure how this will work)</w:t>
+        <w:t>Co-operative mode (</w:t>
+      </w:r>
+      <w:r>
+        <w:rPr>
+          <w:rFonts w:ascii="Arial" w:hAnsi="Arial" w:cs="Arial"/>
+        </w:rPr>
+        <w:t>8 maps)</w:t>
       </w:r>
     </w:p>
     <w:p>
@@ -279,7 +313,21 @@
         <w:rPr>
           <w:rFonts w:ascii="Arial" w:hAnsi="Arial" w:cs="Arial"/>
         </w:rPr>
-        <w:t>2-3 per gamemode, regular additions later.</w:t>
+        <w:t xml:space="preserve">2-3 per </w:t>
+      </w:r>
+      <w:proofErr w:type="spellStart"/>
+      <w:r>
+        <w:rPr>
+          <w:rFonts w:ascii="Arial" w:hAnsi="Arial" w:cs="Arial"/>
+        </w:rPr>
+        <w:t>gamemode</w:t>
+      </w:r>
+      <w:proofErr w:type="spellEnd"/>
+      <w:r>
+        <w:rPr>
+          <w:rFonts w:ascii="Arial" w:hAnsi="Arial" w:cs="Arial"/>
+        </w:rPr>
+        <w:t>, regular additions later.</w:t>
       </w:r>
     </w:p>
     <w:p>
@@ -372,7 +420,49 @@
         <w:rPr>
           <w:rFonts w:ascii="Arial" w:hAnsi="Arial" w:cs="Arial"/>
         </w:rPr>
-        <w:t>Weapons for each team – more than just variations on Bamfuslicator (zombie spawn), Planfuslicator (obstruction generator), and Tangfuslicator (zombie control)</w:t>
+        <w:t xml:space="preserve">Weapons for each team – more than just variations on </w:t>
+      </w:r>
+      <w:proofErr w:type="spellStart"/>
+      <w:r>
+        <w:rPr>
+          <w:rFonts w:ascii="Arial" w:hAnsi="Arial" w:cs="Arial"/>
+        </w:rPr>
+        <w:t>Bamfuslicator</w:t>
+      </w:r>
+      <w:proofErr w:type="spellEnd"/>
+      <w:r>
+        <w:rPr>
+          <w:rFonts w:ascii="Arial" w:hAnsi="Arial" w:cs="Arial"/>
+        </w:rPr>
+        <w:t xml:space="preserve"> (zombie spawn), </w:t>
+      </w:r>
+      <w:proofErr w:type="spellStart"/>
+      <w:r>
+        <w:rPr>
+          <w:rFonts w:ascii="Arial" w:hAnsi="Arial" w:cs="Arial"/>
+        </w:rPr>
+        <w:t>Planfuslicator</w:t>
+      </w:r>
+      <w:proofErr w:type="spellEnd"/>
+      <w:r>
+        <w:rPr>
+          <w:rFonts w:ascii="Arial" w:hAnsi="Arial" w:cs="Arial"/>
+        </w:rPr>
+        <w:t xml:space="preserve"> (obstruction generator), and </w:t>
+      </w:r>
+      <w:proofErr w:type="spellStart"/>
+      <w:r>
+        <w:rPr>
+          <w:rFonts w:ascii="Arial" w:hAnsi="Arial" w:cs="Arial"/>
+        </w:rPr>
+        <w:t>Tangfuslicator</w:t>
+      </w:r>
+      <w:proofErr w:type="spellEnd"/>
+      <w:r>
+        <w:rPr>
+          <w:rFonts w:ascii="Arial" w:hAnsi="Arial" w:cs="Arial"/>
+        </w:rPr>
+        <w:t xml:space="preserve"> (zombie control)</w:t>
       </w:r>
     </w:p>
     <w:p>
@@ -528,7 +618,39 @@
         <w:rPr>
           <w:rFonts w:ascii="Arial" w:hAnsi="Arial" w:cs="Arial"/>
         </w:rPr>
-        <w:t xml:space="preserve"> (z_tdm_subway)</w:t>
+        <w:t xml:space="preserve"> (</w:t>
+      </w:r>
+      <w:proofErr w:type="spellStart"/>
+      <w:r>
+        <w:rPr>
+          <w:rFonts w:ascii="Arial" w:hAnsi="Arial" w:cs="Arial"/>
+        </w:rPr>
+        <w:t>z_tdm_subway</w:t>
+      </w:r>
+      <w:proofErr w:type="spellEnd"/>
+      <w:r>
+        <w:rPr>
+          <w:rFonts w:ascii="Arial" w:hAnsi="Arial" w:cs="Arial"/>
+        </w:rPr>
+        <w:t>)</w:t>
+      </w:r>
+    </w:p>
+    <w:p>
+      <w:pPr>
+        <w:pStyle w:val="ListParagraph"/>
+        <w:numPr>
+          <w:ilvl w:val="0"/>
+          <w:numId w:val="5"/>
+        </w:numPr>
+        <w:rPr>
+          <w:rFonts w:ascii="Arial" w:hAnsi="Arial" w:cs="Arial"/>
+        </w:rPr>
+      </w:pPr>
+      <w:r>
+        <w:rPr>
+          <w:rFonts w:ascii="Arial" w:hAnsi="Arial" w:cs="Arial"/>
+        </w:rPr>
+        <w:t>Particle effect spawner</w:t>
       </w:r>
     </w:p>
     <w:p>
@@ -581,11 +703,19 @@
           <w:rFonts w:ascii="Arial" w:hAnsi="Arial" w:cs="Arial"/>
         </w:rPr>
       </w:pPr>
-      <w:r>
-        <w:rPr>
-          <w:rFonts w:ascii="Arial" w:hAnsi="Arial" w:cs="Arial"/>
-        </w:rPr>
-        <w:t>BSPv42 with raised limits e.g. qpath limit (get this pullreq’d into ericw)</w:t>
+      <w:proofErr w:type="spellStart"/>
+      <w:r>
+        <w:rPr>
+          <w:rFonts w:ascii="Arial" w:hAnsi="Arial" w:cs="Arial"/>
+        </w:rPr>
+        <w:t>Destructable</w:t>
+      </w:r>
+      <w:proofErr w:type="spellEnd"/>
+      <w:r>
+        <w:rPr>
+          <w:rFonts w:ascii="Arial" w:hAnsi="Arial" w:cs="Arial"/>
+        </w:rPr>
+        <w:t xml:space="preserve"> stuff</w:t>
       </w:r>
     </w:p>
     <w:p>
@@ -603,7 +733,7 @@
         <w:rPr>
           <w:rFonts w:ascii="Arial" w:hAnsi="Arial" w:cs="Arial"/>
         </w:rPr>
-        <w:t>Destructable stuff</w:t>
+        <w:t>Resizable entities</w:t>
       </w:r>
     </w:p>
     <w:p>
@@ -621,7 +751,13 @@
         <w:rPr>
           <w:rFonts w:ascii="Arial" w:hAnsi="Arial" w:cs="Arial"/>
         </w:rPr>
-        <w:t>Resizable entities</w:t>
+        <w:t xml:space="preserve">Maps can tweak </w:t>
+      </w:r>
+      <w:r>
+        <w:rPr>
+          <w:rFonts w:ascii="Arial" w:hAnsi="Arial" w:cs="Arial"/>
+        </w:rPr>
+        <w:t>lighting.</w:t>
       </w:r>
     </w:p>
     <w:p>
@@ -639,13 +775,7 @@
         <w:rPr>
           <w:rFonts w:ascii="Arial" w:hAnsi="Arial" w:cs="Arial"/>
         </w:rPr>
-        <w:t xml:space="preserve">Maps can tweak </w:t>
-      </w:r>
-      <w:r>
-        <w:rPr>
-          <w:rFonts w:ascii="Arial" w:hAnsi="Arial" w:cs="Arial"/>
-        </w:rPr>
-        <w:t>lighting.</w:t>
+        <w:t>Completely rewritten font engine (completed March 2024)</w:t>
       </w:r>
     </w:p>
     <w:p>
@@ -663,19 +793,7 @@
         <w:rPr>
           <w:rFonts w:ascii="Arial" w:hAnsi="Arial" w:cs="Arial"/>
         </w:rPr>
-        <w:t>TTF font</w:t>
-      </w:r>
-      <w:r>
-        <w:rPr>
-          <w:rFonts w:ascii="Arial" w:hAnsi="Arial" w:cs="Arial"/>
-        </w:rPr>
-        <w:t xml:space="preserve"> rendering</w:t>
-      </w:r>
-      <w:r>
-        <w:rPr>
-          <w:rFonts w:ascii="Arial" w:hAnsi="Arial" w:cs="Arial"/>
-        </w:rPr>
-        <w:t xml:space="preserve"> (investigate signed-distance fields)</w:t>
+        <w:t>Completely rewritten weapon system</w:t>
       </w:r>
     </w:p>
     <w:p>
@@ -693,6 +811,103 @@
         <w:rPr>
           <w:rFonts w:ascii="Arial" w:hAnsi="Arial" w:cs="Arial"/>
         </w:rPr>
+        <w:lastRenderedPageBreak/>
+        <w:t>Completely rewritten UI system</w:t>
+      </w:r>
+    </w:p>
+    <w:p>
+      <w:pPr>
+        <w:pStyle w:val="ListParagraph"/>
+        <w:numPr>
+          <w:ilvl w:val="0"/>
+          <w:numId w:val="4"/>
+        </w:numPr>
+        <w:rPr>
+          <w:rFonts w:ascii="Arial" w:hAnsi="Arial" w:cs="Arial"/>
+        </w:rPr>
+      </w:pPr>
+      <w:r>
+        <w:rPr>
+          <w:rFonts w:ascii="Arial" w:hAnsi="Arial" w:cs="Arial"/>
+        </w:rPr>
+        <w:t xml:space="preserve">ZBSP Compiler using </w:t>
+      </w:r>
+      <w:r>
+        <w:rPr>
+          <w:rFonts w:ascii="Arial" w:hAnsi="Arial" w:cs="Arial"/>
+        </w:rPr>
+        <w:t>new ZBSP format</w:t>
+      </w:r>
+    </w:p>
+    <w:p>
+      <w:pPr>
+        <w:pStyle w:val="ListParagraph"/>
+        <w:numPr>
+          <w:ilvl w:val="1"/>
+          <w:numId w:val="4"/>
+        </w:numPr>
+        <w:rPr>
+          <w:rFonts w:ascii="Arial" w:hAnsi="Arial" w:cs="Arial"/>
+        </w:rPr>
+      </w:pPr>
+      <w:r>
+        <w:rPr>
+          <w:rFonts w:ascii="Arial" w:hAnsi="Arial" w:cs="Arial"/>
+        </w:rPr>
+        <w:t>Massively increased limits</w:t>
+      </w:r>
+    </w:p>
+    <w:p>
+      <w:pPr>
+        <w:pStyle w:val="ListParagraph"/>
+        <w:numPr>
+          <w:ilvl w:val="1"/>
+          <w:numId w:val="4"/>
+        </w:numPr>
+        <w:rPr>
+          <w:rFonts w:ascii="Arial" w:hAnsi="Arial" w:cs="Arial"/>
+        </w:rPr>
+      </w:pPr>
+      <w:r>
+        <w:rPr>
+          <w:rFonts w:ascii="Arial" w:hAnsi="Arial" w:cs="Arial"/>
+        </w:rPr>
+        <w:t>Remove POP_LUMP</w:t>
+      </w:r>
+    </w:p>
+    <w:p>
+      <w:pPr>
+        <w:pStyle w:val="ListParagraph"/>
+        <w:numPr>
+          <w:ilvl w:val="1"/>
+          <w:numId w:val="4"/>
+        </w:numPr>
+        <w:rPr>
+          <w:rFonts w:ascii="Arial" w:hAnsi="Arial" w:cs="Arial"/>
+        </w:rPr>
+      </w:pPr>
+      <w:r>
+        <w:rPr>
+          <w:rFonts w:ascii="Arial" w:hAnsi="Arial" w:cs="Arial"/>
+        </w:rPr>
+        <w:t>Scripting in BSP files</w:t>
+      </w:r>
+    </w:p>
+    <w:p>
+      <w:pPr>
+        <w:pStyle w:val="ListParagraph"/>
+        <w:numPr>
+          <w:ilvl w:val="0"/>
+          <w:numId w:val="4"/>
+        </w:numPr>
+        <w:rPr>
+          <w:rFonts w:ascii="Arial" w:hAnsi="Arial" w:cs="Arial"/>
+        </w:rPr>
+      </w:pPr>
+      <w:r>
+        <w:rPr>
+          <w:rFonts w:ascii="Arial" w:hAnsi="Arial" w:cs="Arial"/>
+        </w:rPr>
         <w:t>Internationalisation support</w:t>
       </w:r>
     </w:p>
@@ -713,8 +928,16 @@
         <w:rPr>
           <w:rFonts w:ascii="Arial" w:hAnsi="Arial" w:cs="Arial"/>
         </w:rPr>
-        <w:t>More soon yada yada</w:t>
-      </w:r>
+        <w:t xml:space="preserve">More soon yada </w:t>
+      </w:r>
+      <w:proofErr w:type="spellStart"/>
+      <w:r>
+        <w:rPr>
+          <w:rFonts w:ascii="Arial" w:hAnsi="Arial" w:cs="Arial"/>
+        </w:rPr>
+        <w:t>yada</w:t>
+      </w:r>
+      <w:proofErr w:type="spellEnd"/>
     </w:p>
     <w:sectPr>
       <w:headerReference w:type="default" r:id="rId7"/>
@@ -728,7 +951,7 @@
 </file>
 
 <file path=word/endnotes.xml><?xml version="1.0" encoding="utf-8"?>
-<w:endnotes xmlns:wpc="http://schemas.microsoft.com/office/word/2010/wordprocessingCanvas" xmlns:cx="http://schemas.microsoft.com/office/drawing/2014/chartex" xmlns:cx1="http://schemas.microsoft.com/office/drawing/2015/9/8/chartex" xmlns:cx2="http://schemas.microsoft.com/office/drawing/2015/10/21/chartex" xmlns:cx3="http://schemas.microsoft.com/office/drawing/2016/5/9/chartex" xmlns:cx4="http://schemas.microsoft.com/office/drawing/2016/5/10/chartex" xmlns:cx5="http://schemas.microsoft.com/office/drawing/2016/5/11/chartex" xmlns:cx6="http://schemas.microsoft.com/office/drawing/2016/5/12/chartex" xmlns:cx7="http://schemas.microsoft.com/office/drawing/2016/5/13/chartex" xmlns:cx8="http://schemas.microsoft.com/office/drawing/2016/5/14/chartex" xmlns:mc="http://schemas.openxmlformats.org/markup-compatibility/2006" xmlns:aink="http://schemas.microsoft.com/office/drawing/2016/ink" xmlns:am3d="http://schemas.microsoft.com/office/drawing/2017/model3d" xmlns:o="urn:schemas-microsoft-com:office:office" xmlns:oel="http://schemas.microsoft.com/office/2019/extlst" xmlns:r="http://schemas.openxmlformats.org/officeDocument/2006/relationships" xmlns:m="http://schemas.openxmlformats.org/officeDocument/2006/math" xmlns:v="urn:schemas-microsoft-com:vml" xmlns:wp14="http://schemas.microsoft.com/office/word/2010/wordprocessingDrawing" xmlns:wp="http://schemas.openxmlformats.org/drawingml/2006/wordprocessingDrawing" xmlns:w10="urn:schemas-microsoft-com:office:word" xmlns:w="http://schemas.openxmlformats.org/wordprocessingml/2006/main" xmlns:w14="http://schemas.microsoft.com/office/word/2010/wordml" xmlns:w15="http://schemas.microsoft.com/office/word/2012/wordml" xmlns:w16cex="http://schemas.microsoft.com/office/word/2018/wordml/cex" xmlns:w16cid="http://schemas.microsoft.com/office/word/2016/wordml/cid" xmlns:w16="http://schemas.microsoft.com/office/word/2018/wordml" xmlns:w16sdtdh="http://schemas.microsoft.com/office/word/2020/wordml/sdtdatahash" xmlns:w16se="http://schemas.microsoft.com/office/word/2015/wordml/symex" xmlns:wpg="http://schemas.microsoft.com/office/word/2010/wordprocessingGroup" xmlns:wpi="http://schemas.microsoft.com/office/word/2010/wordprocessingInk" xmlns:wne="http://schemas.microsoft.com/office/word/2006/wordml" xmlns:wps="http://schemas.microsoft.com/office/word/2010/wordprocessingShape" mc:Ignorable="w14 w15 w16se w16cid w16 w16cex w16sdtdh wp14">
+<w:endnotes xmlns:wpc="http://schemas.microsoft.com/office/word/2010/wordprocessingCanvas" xmlns:cx="http://schemas.microsoft.com/office/drawing/2014/chartex" xmlns:cx1="http://schemas.microsoft.com/office/drawing/2015/9/8/chartex" xmlns:cx2="http://schemas.microsoft.com/office/drawing/2015/10/21/chartex" xmlns:cx3="http://schemas.microsoft.com/office/drawing/2016/5/9/chartex" xmlns:cx4="http://schemas.microsoft.com/office/drawing/2016/5/10/chartex" xmlns:cx5="http://schemas.microsoft.com/office/drawing/2016/5/11/chartex" xmlns:cx6="http://schemas.microsoft.com/office/drawing/2016/5/12/chartex" xmlns:cx7="http://schemas.microsoft.com/office/drawing/2016/5/13/chartex" xmlns:cx8="http://schemas.microsoft.com/office/drawing/2016/5/14/chartex" xmlns:mc="http://schemas.openxmlformats.org/markup-compatibility/2006" xmlns:aink="http://schemas.microsoft.com/office/drawing/2016/ink" xmlns:am3d="http://schemas.microsoft.com/office/drawing/2017/model3d" xmlns:o="urn:schemas-microsoft-com:office:office" xmlns:oel="http://schemas.microsoft.com/office/2019/extlst" xmlns:r="http://schemas.openxmlformats.org/officeDocument/2006/relationships" xmlns:m="http://schemas.openxmlformats.org/officeDocument/2006/math" xmlns:v="urn:schemas-microsoft-com:vml" xmlns:wp14="http://schemas.microsoft.com/office/word/2010/wordprocessingDrawing" xmlns:wp="http://schemas.openxmlformats.org/drawingml/2006/wordprocessingDrawing" xmlns:w10="urn:schemas-microsoft-com:office:word" xmlns:w="http://schemas.openxmlformats.org/wordprocessingml/2006/main" xmlns:w14="http://schemas.microsoft.com/office/word/2010/wordml" xmlns:w15="http://schemas.microsoft.com/office/word/2012/wordml" xmlns:w16cex="http://schemas.microsoft.com/office/word/2018/wordml/cex" xmlns:w16cid="http://schemas.microsoft.com/office/word/2016/wordml/cid" xmlns:w16="http://schemas.microsoft.com/office/word/2018/wordml" xmlns:w16du="http://schemas.microsoft.com/office/word/2023/wordml/word16du" xmlns:w16sdtdh="http://schemas.microsoft.com/office/word/2020/wordml/sdtdatahash" xmlns:w16se="http://schemas.microsoft.com/office/word/2015/wordml/symex" xmlns:wpg="http://schemas.microsoft.com/office/word/2010/wordprocessingGroup" xmlns:wpi="http://schemas.microsoft.com/office/word/2010/wordprocessingInk" xmlns:wne="http://schemas.microsoft.com/office/word/2006/wordml" xmlns:wps="http://schemas.microsoft.com/office/word/2010/wordprocessingShape" mc:Ignorable="w14 w15 w16se w16cid w16 w16cex w16sdtdh w16du wp14">
   <w:endnote w:type="separator" w:id="-1">
     <w:p>
       <w:pPr>
@@ -753,7 +976,7 @@
 </file>
 
 <file path=word/footnotes.xml><?xml version="1.0" encoding="utf-8"?>
-<w:footnotes xmlns:wpc="http://schemas.microsoft.com/office/word/2010/wordprocessingCanvas" xmlns:cx="http://schemas.microsoft.com/office/drawing/2014/chartex" xmlns:cx1="http://schemas.microsoft.com/office/drawing/2015/9/8/chartex" xmlns:cx2="http://schemas.microsoft.com/office/drawing/2015/10/21/chartex" xmlns:cx3="http://schemas.microsoft.com/office/drawing/2016/5/9/chartex" xmlns:cx4="http://schemas.microsoft.com/office/drawing/2016/5/10/chartex" xmlns:cx5="http://schemas.microsoft.com/office/drawing/2016/5/11/chartex" xmlns:cx6="http://schemas.microsoft.com/office/drawing/2016/5/12/chartex" xmlns:cx7="http://schemas.microsoft.com/office/drawing/2016/5/13/chartex" xmlns:cx8="http://schemas.microsoft.com/office/drawing/2016/5/14/chartex" xmlns:mc="http://schemas.openxmlformats.org/markup-compatibility/2006" xmlns:aink="http://schemas.microsoft.com/office/drawing/2016/ink" xmlns:am3d="http://schemas.microsoft.com/office/drawing/2017/model3d" xmlns:o="urn:schemas-microsoft-com:office:office" xmlns:oel="http://schemas.microsoft.com/office/2019/extlst" xmlns:r="http://schemas.openxmlformats.org/officeDocument/2006/relationships" xmlns:m="http://schemas.openxmlformats.org/officeDocument/2006/math" xmlns:v="urn:schemas-microsoft-com:vml" xmlns:wp14="http://schemas.microsoft.com/office/word/2010/wordprocessingDrawing" xmlns:wp="http://schemas.openxmlformats.org/drawingml/2006/wordprocessingDrawing" xmlns:w10="urn:schemas-microsoft-com:office:word" xmlns:w="http://schemas.openxmlformats.org/wordprocessingml/2006/main" xmlns:w14="http://schemas.microsoft.com/office/word/2010/wordml" xmlns:w15="http://schemas.microsoft.com/office/word/2012/wordml" xmlns:w16cex="http://schemas.microsoft.com/office/word/2018/wordml/cex" xmlns:w16cid="http://schemas.microsoft.com/office/word/2016/wordml/cid" xmlns:w16="http://schemas.microsoft.com/office/word/2018/wordml" xmlns:w16sdtdh="http://schemas.microsoft.com/office/word/2020/wordml/sdtdatahash" xmlns:w16se="http://schemas.microsoft.com/office/word/2015/wordml/symex" xmlns:wpg="http://schemas.microsoft.com/office/word/2010/wordprocessingGroup" xmlns:wpi="http://schemas.microsoft.com/office/word/2010/wordprocessingInk" xmlns:wne="http://schemas.microsoft.com/office/word/2006/wordml" xmlns:wps="http://schemas.microsoft.com/office/word/2010/wordprocessingShape" mc:Ignorable="w14 w15 w16se w16cid w16 w16cex w16sdtdh wp14">
+<w:footnotes xmlns:wpc="http://schemas.microsoft.com/office/word/2010/wordprocessingCanvas" xmlns:cx="http://schemas.microsoft.com/office/drawing/2014/chartex" xmlns:cx1="http://schemas.microsoft.com/office/drawing/2015/9/8/chartex" xmlns:cx2="http://schemas.microsoft.com/office/drawing/2015/10/21/chartex" xmlns:cx3="http://schemas.microsoft.com/office/drawing/2016/5/9/chartex" xmlns:cx4="http://schemas.microsoft.com/office/drawing/2016/5/10/chartex" xmlns:cx5="http://schemas.microsoft.com/office/drawing/2016/5/11/chartex" xmlns:cx6="http://schemas.microsoft.com/office/drawing/2016/5/12/chartex" xmlns:cx7="http://schemas.microsoft.com/office/drawing/2016/5/13/chartex" xmlns:cx8="http://schemas.microsoft.com/office/drawing/2016/5/14/chartex" xmlns:mc="http://schemas.openxmlformats.org/markup-compatibility/2006" xmlns:aink="http://schemas.microsoft.com/office/drawing/2016/ink" xmlns:am3d="http://schemas.microsoft.com/office/drawing/2017/model3d" xmlns:o="urn:schemas-microsoft-com:office:office" xmlns:oel="http://schemas.microsoft.com/office/2019/extlst" xmlns:r="http://schemas.openxmlformats.org/officeDocument/2006/relationships" xmlns:m="http://schemas.openxmlformats.org/officeDocument/2006/math" xmlns:v="urn:schemas-microsoft-com:vml" xmlns:wp14="http://schemas.microsoft.com/office/word/2010/wordprocessingDrawing" xmlns:wp="http://schemas.openxmlformats.org/drawingml/2006/wordprocessingDrawing" xmlns:w10="urn:schemas-microsoft-com:office:word" xmlns:w="http://schemas.openxmlformats.org/wordprocessingml/2006/main" xmlns:w14="http://schemas.microsoft.com/office/word/2010/wordml" xmlns:w15="http://schemas.microsoft.com/office/word/2012/wordml" xmlns:w16cex="http://schemas.microsoft.com/office/word/2018/wordml/cex" xmlns:w16cid="http://schemas.microsoft.com/office/word/2016/wordml/cid" xmlns:w16="http://schemas.microsoft.com/office/word/2018/wordml" xmlns:w16du="http://schemas.microsoft.com/office/word/2023/wordml/word16du" xmlns:w16sdtdh="http://schemas.microsoft.com/office/word/2020/wordml/sdtdatahash" xmlns:w16se="http://schemas.microsoft.com/office/word/2015/wordml/symex" xmlns:wpg="http://schemas.microsoft.com/office/word/2010/wordprocessingGroup" xmlns:wpi="http://schemas.microsoft.com/office/word/2010/wordprocessingInk" xmlns:wne="http://schemas.microsoft.com/office/word/2006/wordml" xmlns:wps="http://schemas.microsoft.com/office/word/2010/wordprocessingShape" mc:Ignorable="w14 w15 w16se w16cid w16 w16cex w16sdtdh w16du wp14">
   <w:footnote w:type="separator" w:id="-1">
     <w:p>
       <w:pPr>
@@ -778,7 +1001,7 @@
 </file>
 
 <file path=word/header1.xml><?xml version="1.0" encoding="utf-8"?>
-<w:hdr xmlns:wpc="http://schemas.microsoft.com/office/word/2010/wordprocessingCanvas" xmlns:cx="http://schemas.microsoft.com/office/drawing/2014/chartex" xmlns:cx1="http://schemas.microsoft.com/office/drawing/2015/9/8/chartex" xmlns:cx2="http://schemas.microsoft.com/office/drawing/2015/10/21/chartex" xmlns:cx3="http://schemas.microsoft.com/office/drawing/2016/5/9/chartex" xmlns:cx4="http://schemas.microsoft.com/office/drawing/2016/5/10/chartex" xmlns:cx5="http://schemas.microsoft.com/office/drawing/2016/5/11/chartex" xmlns:cx6="http://schemas.microsoft.com/office/drawing/2016/5/12/chartex" xmlns:cx7="http://schemas.microsoft.com/office/drawing/2016/5/13/chartex" xmlns:cx8="http://schemas.microsoft.com/office/drawing/2016/5/14/chartex" xmlns:mc="http://schemas.openxmlformats.org/markup-compatibility/2006" xmlns:aink="http://schemas.microsoft.com/office/drawing/2016/ink" xmlns:am3d="http://schemas.microsoft.com/office/drawing/2017/model3d" xmlns:o="urn:schemas-microsoft-com:office:office" xmlns:oel="http://schemas.microsoft.com/office/2019/extlst" xmlns:r="http://schemas.openxmlformats.org/officeDocument/2006/relationships" xmlns:m="http://schemas.openxmlformats.org/officeDocument/2006/math" xmlns:v="urn:schemas-microsoft-com:vml" xmlns:wp14="http://schemas.microsoft.com/office/word/2010/wordprocessingDrawing" xmlns:wp="http://schemas.openxmlformats.org/drawingml/2006/wordprocessingDrawing" xmlns:w10="urn:schemas-microsoft-com:office:word" xmlns:w="http://schemas.openxmlformats.org/wordprocessingml/2006/main" xmlns:w14="http://schemas.microsoft.com/office/word/2010/wordml" xmlns:w15="http://schemas.microsoft.com/office/word/2012/wordml" xmlns:w16cex="http://schemas.microsoft.com/office/word/2018/wordml/cex" xmlns:w16cid="http://schemas.microsoft.com/office/word/2016/wordml/cid" xmlns:w16="http://schemas.microsoft.com/office/word/2018/wordml" xmlns:w16sdtdh="http://schemas.microsoft.com/office/word/2020/wordml/sdtdatahash" xmlns:w16se="http://schemas.microsoft.com/office/word/2015/wordml/symex" xmlns:wpg="http://schemas.microsoft.com/office/word/2010/wordprocessingGroup" xmlns:wpi="http://schemas.microsoft.com/office/word/2010/wordprocessingInk" xmlns:wne="http://schemas.microsoft.com/office/word/2006/wordml" xmlns:wps="http://schemas.microsoft.com/office/word/2010/wordprocessingShape" mc:Ignorable="w14 w15 w16se w16cid w16 w16cex w16sdtdh wp14">
+<w:hdr xmlns:wpc="http://schemas.microsoft.com/office/word/2010/wordprocessingCanvas" xmlns:cx="http://schemas.microsoft.com/office/drawing/2014/chartex" xmlns:cx1="http://schemas.microsoft.com/office/drawing/2015/9/8/chartex" xmlns:cx2="http://schemas.microsoft.com/office/drawing/2015/10/21/chartex" xmlns:cx3="http://schemas.microsoft.com/office/drawing/2016/5/9/chartex" xmlns:cx4="http://schemas.microsoft.com/office/drawing/2016/5/10/chartex" xmlns:cx5="http://schemas.microsoft.com/office/drawing/2016/5/11/chartex" xmlns:cx6="http://schemas.microsoft.com/office/drawing/2016/5/12/chartex" xmlns:cx7="http://schemas.microsoft.com/office/drawing/2016/5/13/chartex" xmlns:cx8="http://schemas.microsoft.com/office/drawing/2016/5/14/chartex" xmlns:mc="http://schemas.openxmlformats.org/markup-compatibility/2006" xmlns:aink="http://schemas.microsoft.com/office/drawing/2016/ink" xmlns:am3d="http://schemas.microsoft.com/office/drawing/2017/model3d" xmlns:o="urn:schemas-microsoft-com:office:office" xmlns:oel="http://schemas.microsoft.com/office/2019/extlst" xmlns:r="http://schemas.openxmlformats.org/officeDocument/2006/relationships" xmlns:m="http://schemas.openxmlformats.org/officeDocument/2006/math" xmlns:v="urn:schemas-microsoft-com:vml" xmlns:wp14="http://schemas.microsoft.com/office/word/2010/wordprocessingDrawing" xmlns:wp="http://schemas.openxmlformats.org/drawingml/2006/wordprocessingDrawing" xmlns:w10="urn:schemas-microsoft-com:office:word" xmlns:w="http://schemas.openxmlformats.org/wordprocessingml/2006/main" xmlns:w14="http://schemas.microsoft.com/office/word/2010/wordml" xmlns:w15="http://schemas.microsoft.com/office/word/2012/wordml" xmlns:w16cex="http://schemas.microsoft.com/office/word/2018/wordml/cex" xmlns:w16cid="http://schemas.microsoft.com/office/word/2016/wordml/cid" xmlns:w16="http://schemas.microsoft.com/office/word/2018/wordml" xmlns:w16du="http://schemas.microsoft.com/office/word/2023/wordml/word16du" xmlns:w16sdtdh="http://schemas.microsoft.com/office/word/2020/wordml/sdtdatahash" xmlns:w16se="http://schemas.microsoft.com/office/word/2015/wordml/symex" xmlns:wpg="http://schemas.microsoft.com/office/word/2010/wordprocessingGroup" xmlns:wpi="http://schemas.microsoft.com/office/word/2010/wordprocessingInk" xmlns:wne="http://schemas.microsoft.com/office/word/2006/wordml" xmlns:wps="http://schemas.microsoft.com/office/word/2010/wordprocessingShape" mc:Ignorable="w14 w15 w16se w16cid w16 w16cex w16sdtdh w16du wp14">
   <w:p>
     <w:pPr>
       <w:pStyle w:val="Header"/>
@@ -786,20 +1009,30 @@
         <w:rFonts w:ascii="Arial" w:hAnsi="Arial" w:cs="Arial"/>
       </w:rPr>
     </w:pPr>
+    <w:proofErr w:type="spellStart"/>
     <w:r>
       <w:rPr>
         <w:rFonts w:ascii="Arial" w:hAnsi="Arial" w:cs="Arial"/>
         <w:sz w:val="36"/>
         <w:szCs w:val="36"/>
       </w:rPr>
-      <w:t xml:space="preserve">Zombono </w:t>
+      <w:t>Zombono</w:t>
     </w:r>
+    <w:proofErr w:type="spellEnd"/>
     <w:r>
       <w:rPr>
         <w:rFonts w:ascii="Arial" w:hAnsi="Arial" w:cs="Arial"/>
         <w:sz w:val="36"/>
         <w:szCs w:val="36"/>
       </w:rPr>
+      <w:t xml:space="preserve"> </w:t>
+    </w:r>
+    <w:r>
+      <w:rPr>
+        <w:rFonts w:ascii="Arial" w:hAnsi="Arial" w:cs="Arial"/>
+        <w:sz w:val="36"/>
+        <w:szCs w:val="36"/>
+      </w:rPr>
       <w:t xml:space="preserve">1.0 - </w:t>
     </w:r>
     <w:r>
@@ -824,20 +1057,36 @@
         <w:b/>
         <w:bCs/>
       </w:rPr>
-      <w:t xml:space="preserve">Version 0.1 </w:t>
+      <w:t>Version 0.</w:t>
     </w:r>
     <w:r>
       <w:rPr>
         <w:rFonts w:ascii="Arial" w:hAnsi="Arial" w:cs="Arial"/>
-      </w:rPr>
-      <w:t>January 14, 2024</w:t>
+        <w:b/>
+        <w:bCs/>
+      </w:rPr>
+      <w:t>2</w:t>
+    </w:r>
+    <w:r>
+      <w:rPr>
+        <w:rFonts w:ascii="Arial" w:hAnsi="Arial" w:cs="Arial"/>
+        <w:b/>
+        <w:bCs/>
+      </w:rPr>
+      <w:t xml:space="preserve"> </w:t>
+    </w:r>
+    <w:r>
+      <w:rPr>
+        <w:rFonts w:ascii="Arial" w:hAnsi="Arial" w:cs="Arial"/>
+      </w:rPr>
+      <w:t>May 15, 2024</w:t>
     </w:r>
   </w:p>
 </w:hdr>
 </file>
 
 <file path=word/numbering.xml><?xml version="1.0" encoding="utf-8"?>
-<w:numbering xmlns:wpc="http://schemas.microsoft.com/office/word/2010/wordprocessingCanvas" xmlns:cx="http://schemas.microsoft.com/office/drawing/2014/chartex" xmlns:cx1="http://schemas.microsoft.com/office/drawing/2015/9/8/chartex" xmlns:cx2="http://schemas.microsoft.com/office/drawing/2015/10/21/chartex" xmlns:cx3="http://schemas.microsoft.com/office/drawing/2016/5/9/chartex" xmlns:cx4="http://schemas.microsoft.com/office/drawing/2016/5/10/chartex" xmlns:cx5="http://schemas.microsoft.com/office/drawing/2016/5/11/chartex" xmlns:cx6="http://schemas.microsoft.com/office/drawing/2016/5/12/chartex" xmlns:cx7="http://schemas.microsoft.com/office/drawing/2016/5/13/chartex" xmlns:cx8="http://schemas.microsoft.com/office/drawing/2016/5/14/chartex" xmlns:mc="http://schemas.openxmlformats.org/markup-compatibility/2006" xmlns:aink="http://schemas.microsoft.com/office/drawing/2016/ink" xmlns:am3d="http://schemas.microsoft.com/office/drawing/2017/model3d" xmlns:o="urn:schemas-microsoft-com:office:office" xmlns:oel="http://schemas.microsoft.com/office/2019/extlst" xmlns:r="http://schemas.openxmlformats.org/officeDocument/2006/relationships" xmlns:m="http://schemas.openxmlformats.org/officeDocument/2006/math" xmlns:v="urn:schemas-microsoft-com:vml" xmlns:wp14="http://schemas.microsoft.com/office/word/2010/wordprocessingDrawing" xmlns:wp="http://schemas.openxmlformats.org/drawingml/2006/wordprocessingDrawing" xmlns:w10="urn:schemas-microsoft-com:office:word" xmlns:w="http://schemas.openxmlformats.org/wordprocessingml/2006/main" xmlns:w14="http://schemas.microsoft.com/office/word/2010/wordml" xmlns:w15="http://schemas.microsoft.com/office/word/2012/wordml" xmlns:w16cex="http://schemas.microsoft.com/office/word/2018/wordml/cex" xmlns:w16cid="http://schemas.microsoft.com/office/word/2016/wordml/cid" xmlns:w16="http://schemas.microsoft.com/office/word/2018/wordml" xmlns:w16sdtdh="http://schemas.microsoft.com/office/word/2020/wordml/sdtdatahash" xmlns:w16se="http://schemas.microsoft.com/office/word/2015/wordml/symex" xmlns:wpg="http://schemas.microsoft.com/office/word/2010/wordprocessingGroup" xmlns:wpi="http://schemas.microsoft.com/office/word/2010/wordprocessingInk" xmlns:wne="http://schemas.microsoft.com/office/word/2006/wordml" xmlns:wps="http://schemas.microsoft.com/office/word/2010/wordprocessingShape" mc:Ignorable="w14 w15 w16se w16cid w16 w16cex w16sdtdh wp14">
+<w:numbering xmlns:wpc="http://schemas.microsoft.com/office/word/2010/wordprocessingCanvas" xmlns:cx="http://schemas.microsoft.com/office/drawing/2014/chartex" xmlns:cx1="http://schemas.microsoft.com/office/drawing/2015/9/8/chartex" xmlns:cx2="http://schemas.microsoft.com/office/drawing/2015/10/21/chartex" xmlns:cx3="http://schemas.microsoft.com/office/drawing/2016/5/9/chartex" xmlns:cx4="http://schemas.microsoft.com/office/drawing/2016/5/10/chartex" xmlns:cx5="http://schemas.microsoft.com/office/drawing/2016/5/11/chartex" xmlns:cx6="http://schemas.microsoft.com/office/drawing/2016/5/12/chartex" xmlns:cx7="http://schemas.microsoft.com/office/drawing/2016/5/13/chartex" xmlns:cx8="http://schemas.microsoft.com/office/drawing/2016/5/14/chartex" xmlns:mc="http://schemas.openxmlformats.org/markup-compatibility/2006" xmlns:aink="http://schemas.microsoft.com/office/drawing/2016/ink" xmlns:am3d="http://schemas.microsoft.com/office/drawing/2017/model3d" xmlns:o="urn:schemas-microsoft-com:office:office" xmlns:oel="http://schemas.microsoft.com/office/2019/extlst" xmlns:r="http://schemas.openxmlformats.org/officeDocument/2006/relationships" xmlns:m="http://schemas.openxmlformats.org/officeDocument/2006/math" xmlns:v="urn:schemas-microsoft-com:vml" xmlns:wp14="http://schemas.microsoft.com/office/word/2010/wordprocessingDrawing" xmlns:wp="http://schemas.openxmlformats.org/drawingml/2006/wordprocessingDrawing" xmlns:w10="urn:schemas-microsoft-com:office:word" xmlns:w="http://schemas.openxmlformats.org/wordprocessingml/2006/main" xmlns:w14="http://schemas.microsoft.com/office/word/2010/wordml" xmlns:w15="http://schemas.microsoft.com/office/word/2012/wordml" xmlns:w16cex="http://schemas.microsoft.com/office/word/2018/wordml/cex" xmlns:w16cid="http://schemas.microsoft.com/office/word/2016/wordml/cid" xmlns:w16="http://schemas.microsoft.com/office/word/2018/wordml" xmlns:w16du="http://schemas.microsoft.com/office/word/2023/wordml/word16du" xmlns:w16sdtdh="http://schemas.microsoft.com/office/word/2020/wordml/sdtdatahash" xmlns:w16se="http://schemas.microsoft.com/office/word/2015/wordml/symex" xmlns:wpg="http://schemas.microsoft.com/office/word/2010/wordprocessingGroup" xmlns:wpi="http://schemas.microsoft.com/office/word/2010/wordprocessingInk" xmlns:wne="http://schemas.microsoft.com/office/word/2006/wordml" xmlns:wps="http://schemas.microsoft.com/office/word/2010/wordprocessingShape" mc:Ignorable="w14 w15 w16se w16cid w16 w16cex w16sdtdh w16du wp14">
   <w:abstractNum w:abstractNumId="0" w15:restartNumberingAfterBreak="0">
     <w:nsid w:val="07C40C49"/>
     <w:multiLevelType w:val="hybridMultilevel"/>
@@ -854,7 +1103,7 @@
         <w:rFonts w:ascii="Arial" w:eastAsiaTheme="minorHAnsi" w:hAnsi="Arial" w:cs="Arial" w:hint="default"/>
       </w:rPr>
     </w:lvl>
-    <w:lvl w:ilvl="1" w:tplc="08090003" w:tentative="1">
+    <w:lvl w:ilvl="1" w:tplc="08090003">
       <w:start w:val="1"/>
       <w:numFmt w:val="bullet"/>
       <w:lvlText w:val="o"/>
@@ -1422,7 +1671,7 @@
 </file>
 
 <file path=word/styles.xml><?xml version="1.0" encoding="utf-8"?>
-<w:styles xmlns:mc="http://schemas.openxmlformats.org/markup-compatibility/2006" xmlns:r="http://schemas.openxmlformats.org/officeDocument/2006/relationships" xmlns:w="http://schemas.openxmlformats.org/wordprocessingml/2006/main" xmlns:w14="http://schemas.microsoft.com/office/word/2010/wordml" xmlns:w15="http://schemas.microsoft.com/office/word/2012/wordml" xmlns:w16cex="http://schemas.microsoft.com/office/word/2018/wordml/cex" xmlns:w16cid="http://schemas.microsoft.com/office/word/2016/wordml/cid" xmlns:w16="http://schemas.microsoft.com/office/word/2018/wordml" xmlns:w16sdtdh="http://schemas.microsoft.com/office/word/2020/wordml/sdtdatahash" xmlns:w16se="http://schemas.microsoft.com/office/word/2015/wordml/symex" mc:Ignorable="w14 w15 w16se w16cid w16 w16cex w16sdtdh">
+<w:styles xmlns:mc="http://schemas.openxmlformats.org/markup-compatibility/2006" xmlns:r="http://schemas.openxmlformats.org/officeDocument/2006/relationships" xmlns:w="http://schemas.openxmlformats.org/wordprocessingml/2006/main" xmlns:w14="http://schemas.microsoft.com/office/word/2010/wordml" xmlns:w15="http://schemas.microsoft.com/office/word/2012/wordml" xmlns:w16cex="http://schemas.microsoft.com/office/word/2018/wordml/cex" xmlns:w16cid="http://schemas.microsoft.com/office/word/2016/wordml/cid" xmlns:w16="http://schemas.microsoft.com/office/word/2018/wordml" xmlns:w16du="http://schemas.microsoft.com/office/word/2023/wordml/word16du" xmlns:w16sdtdh="http://schemas.microsoft.com/office/word/2020/wordml/sdtdatahash" xmlns:w16se="http://schemas.microsoft.com/office/word/2015/wordml/symex" mc:Ignorable="w14 w15 w16se w16cid w16 w16cex w16sdtdh w16du">
   <w:docDefaults>
     <w:rPrDefault>
       <w:rPr>

</xml_diff>

<commit_message>
rename pics folder to 2d
</commit_message>
<xml_diff>
--- a/docs/Game Content Scope.docx
+++ b/docs/Game Content Scope.docx
@@ -90,35 +90,7 @@
         <w:rPr>
           <w:rFonts w:ascii="Arial" w:hAnsi="Arial" w:cs="Arial"/>
         </w:rPr>
-        <w:t>Waves (</w:t>
-      </w:r>
-      <w:proofErr w:type="spellStart"/>
-      <w:r>
-        <w:rPr>
-          <w:rFonts w:ascii="Arial" w:hAnsi="Arial" w:cs="Arial"/>
-        </w:rPr>
-        <w:t>PvE</w:t>
-      </w:r>
-      <w:proofErr w:type="spellEnd"/>
-      <w:r>
-        <w:rPr>
-          <w:rFonts w:ascii="Arial" w:hAnsi="Arial" w:cs="Arial"/>
-        </w:rPr>
-        <w:t xml:space="preserve">) like </w:t>
-      </w:r>
-      <w:proofErr w:type="spellStart"/>
-      <w:r>
-        <w:rPr>
-          <w:rFonts w:ascii="Arial" w:hAnsi="Arial" w:cs="Arial"/>
-        </w:rPr>
-        <w:t>CoD</w:t>
-      </w:r>
-      <w:proofErr w:type="spellEnd"/>
-      <w:r>
-        <w:rPr>
-          <w:rFonts w:ascii="Arial" w:hAnsi="Arial" w:cs="Arial"/>
-        </w:rPr>
-        <w:t xml:space="preserve"> nazi zombies but they can do </w:t>
+        <w:t xml:space="preserve">Waves (PvE) like CoD nazi zombies but they can do </w:t>
       </w:r>
       <w:r>
         <w:rPr>
@@ -313,21 +285,7 @@
         <w:rPr>
           <w:rFonts w:ascii="Arial" w:hAnsi="Arial" w:cs="Arial"/>
         </w:rPr>
-        <w:t xml:space="preserve">2-3 per </w:t>
-      </w:r>
-      <w:proofErr w:type="spellStart"/>
-      <w:r>
-        <w:rPr>
-          <w:rFonts w:ascii="Arial" w:hAnsi="Arial" w:cs="Arial"/>
-        </w:rPr>
-        <w:t>gamemode</w:t>
-      </w:r>
-      <w:proofErr w:type="spellEnd"/>
-      <w:r>
-        <w:rPr>
-          <w:rFonts w:ascii="Arial" w:hAnsi="Arial" w:cs="Arial"/>
-        </w:rPr>
-        <w:t>, regular additions later.</w:t>
+        <w:t>2-3 per gamemode, regular additions later.</w:t>
       </w:r>
     </w:p>
     <w:p>
@@ -420,49 +378,7 @@
         <w:rPr>
           <w:rFonts w:ascii="Arial" w:hAnsi="Arial" w:cs="Arial"/>
         </w:rPr>
-        <w:t xml:space="preserve">Weapons for each team – more than just variations on </w:t>
-      </w:r>
-      <w:proofErr w:type="spellStart"/>
-      <w:r>
-        <w:rPr>
-          <w:rFonts w:ascii="Arial" w:hAnsi="Arial" w:cs="Arial"/>
-        </w:rPr>
-        <w:t>Bamfuslicator</w:t>
-      </w:r>
-      <w:proofErr w:type="spellEnd"/>
-      <w:r>
-        <w:rPr>
-          <w:rFonts w:ascii="Arial" w:hAnsi="Arial" w:cs="Arial"/>
-        </w:rPr>
-        <w:t xml:space="preserve"> (zombie spawn), </w:t>
-      </w:r>
-      <w:proofErr w:type="spellStart"/>
-      <w:r>
-        <w:rPr>
-          <w:rFonts w:ascii="Arial" w:hAnsi="Arial" w:cs="Arial"/>
-        </w:rPr>
-        <w:t>Planfuslicator</w:t>
-      </w:r>
-      <w:proofErr w:type="spellEnd"/>
-      <w:r>
-        <w:rPr>
-          <w:rFonts w:ascii="Arial" w:hAnsi="Arial" w:cs="Arial"/>
-        </w:rPr>
-        <w:t xml:space="preserve"> (obstruction generator), and </w:t>
-      </w:r>
-      <w:proofErr w:type="spellStart"/>
-      <w:r>
-        <w:rPr>
-          <w:rFonts w:ascii="Arial" w:hAnsi="Arial" w:cs="Arial"/>
-        </w:rPr>
-        <w:t>Tangfuslicator</w:t>
-      </w:r>
-      <w:proofErr w:type="spellEnd"/>
-      <w:r>
-        <w:rPr>
-          <w:rFonts w:ascii="Arial" w:hAnsi="Arial" w:cs="Arial"/>
-        </w:rPr>
-        <w:t xml:space="preserve"> (zombie control)</w:t>
+        <w:t>Weapons for each team – more than just variations on Bamfuslicator (zombie spawn), Planfuslicator (obstruction generator), and Tangfuslicator (zombie control)</w:t>
       </w:r>
     </w:p>
     <w:p>
@@ -501,61 +417,43 @@
           <w:sz w:val="36"/>
           <w:szCs w:val="36"/>
         </w:rPr>
-        <w:t>Weapons</w:t>
-      </w:r>
-    </w:p>
-    <w:p>
-      <w:pPr>
-        <w:pStyle w:val="ListParagraph"/>
-        <w:numPr>
-          <w:ilvl w:val="0"/>
-          <w:numId w:val="3"/>
-        </w:numPr>
-        <w:rPr>
-          <w:rFonts w:ascii="Arial" w:hAnsi="Arial" w:cs="Arial"/>
-        </w:rPr>
-      </w:pPr>
-      <w:r>
-        <w:rPr>
-          <w:rFonts w:ascii="Arial" w:hAnsi="Arial" w:cs="Arial"/>
-        </w:rPr>
-        <w:t>Levelling up weapons throughout the game for doing stuff, or maybe buying stuff like counterstrike</w:t>
-      </w:r>
-    </w:p>
-    <w:p>
-      <w:pPr>
-        <w:pStyle w:val="ListParagraph"/>
-        <w:numPr>
-          <w:ilvl w:val="0"/>
-          <w:numId w:val="3"/>
-        </w:numPr>
-        <w:rPr>
-          <w:rFonts w:ascii="Arial" w:hAnsi="Arial" w:cs="Arial"/>
-        </w:rPr>
-      </w:pPr>
-      <w:r>
-        <w:rPr>
-          <w:rFonts w:ascii="Arial" w:hAnsi="Arial" w:cs="Arial"/>
-        </w:rPr>
-        <w:t>Each weapons balanced but can be levelled up as well</w:t>
-      </w:r>
-    </w:p>
-    <w:p>
-      <w:pPr>
-        <w:pStyle w:val="ListParagraph"/>
-        <w:numPr>
-          <w:ilvl w:val="0"/>
-          <w:numId w:val="3"/>
-        </w:numPr>
-        <w:rPr>
-          <w:rFonts w:ascii="Arial" w:hAnsi="Arial" w:cs="Arial"/>
-        </w:rPr>
-      </w:pPr>
-      <w:r>
-        <w:rPr>
-          <w:rFonts w:ascii="Arial" w:hAnsi="Arial" w:cs="Arial"/>
-        </w:rPr>
-        <w:t>Focused and small weapon set with variety</w:t>
+        <w:t>Classes</w:t>
+      </w:r>
+    </w:p>
+    <w:p>
+      <w:pPr>
+        <w:pStyle w:val="ListParagraph"/>
+        <w:numPr>
+          <w:ilvl w:val="0"/>
+          <w:numId w:val="6"/>
+        </w:numPr>
+        <w:rPr>
+          <w:rFonts w:ascii="Arial" w:hAnsi="Arial" w:cs="Arial"/>
+        </w:rPr>
+      </w:pPr>
+      <w:r>
+        <w:rPr>
+          <w:rFonts w:ascii="Arial" w:hAnsi="Arial" w:cs="Arial"/>
+        </w:rPr>
+        <w:t>4 per team</w:t>
+      </w:r>
+    </w:p>
+    <w:p>
+      <w:pPr>
+        <w:pStyle w:val="ListParagraph"/>
+        <w:numPr>
+          <w:ilvl w:val="0"/>
+          <w:numId w:val="6"/>
+        </w:numPr>
+        <w:rPr>
+          <w:rFonts w:ascii="Arial" w:hAnsi="Arial" w:cs="Arial"/>
+        </w:rPr>
+      </w:pPr>
+      <w:r>
+        <w:rPr>
+          <w:rFonts w:ascii="Arial" w:hAnsi="Arial" w:cs="Arial"/>
+        </w:rPr>
+        <w:t>Are we still doing this?</w:t>
       </w:r>
     </w:p>
     <w:p>
@@ -576,81 +474,61 @@
           <w:sz w:val="36"/>
           <w:szCs w:val="36"/>
         </w:rPr>
-        <w:t>Mechanics</w:t>
-      </w:r>
-    </w:p>
-    <w:p>
-      <w:pPr>
-        <w:pStyle w:val="ListParagraph"/>
-        <w:numPr>
-          <w:ilvl w:val="0"/>
-          <w:numId w:val="5"/>
-        </w:numPr>
-        <w:rPr>
-          <w:rFonts w:ascii="Arial" w:hAnsi="Arial" w:cs="Arial"/>
-        </w:rPr>
-      </w:pPr>
-      <w:r>
-        <w:rPr>
-          <w:rFonts w:ascii="Arial" w:hAnsi="Arial" w:cs="Arial"/>
-        </w:rPr>
-        <w:t>Zombie spawner?</w:t>
-      </w:r>
-    </w:p>
-    <w:p>
-      <w:pPr>
-        <w:pStyle w:val="ListParagraph"/>
-        <w:numPr>
-          <w:ilvl w:val="0"/>
-          <w:numId w:val="5"/>
-        </w:numPr>
-        <w:rPr>
-          <w:rFonts w:ascii="Arial" w:hAnsi="Arial" w:cs="Arial"/>
-        </w:rPr>
-      </w:pPr>
-      <w:r>
-        <w:rPr>
-          <w:rFonts w:ascii="Arial" w:hAnsi="Arial" w:cs="Arial"/>
-        </w:rPr>
-        <w:t>Trampoline</w:t>
-      </w:r>
-      <w:r>
-        <w:rPr>
-          <w:rFonts w:ascii="Arial" w:hAnsi="Arial" w:cs="Arial"/>
-        </w:rPr>
-        <w:t xml:space="preserve"> (</w:t>
-      </w:r>
-      <w:proofErr w:type="spellStart"/>
-      <w:r>
-        <w:rPr>
-          <w:rFonts w:ascii="Arial" w:hAnsi="Arial" w:cs="Arial"/>
-        </w:rPr>
-        <w:t>z_tdm_subway</w:t>
-      </w:r>
-      <w:proofErr w:type="spellEnd"/>
-      <w:r>
-        <w:rPr>
-          <w:rFonts w:ascii="Arial" w:hAnsi="Arial" w:cs="Arial"/>
-        </w:rPr>
-        <w:t>)</w:t>
-      </w:r>
-    </w:p>
-    <w:p>
-      <w:pPr>
-        <w:pStyle w:val="ListParagraph"/>
-        <w:numPr>
-          <w:ilvl w:val="0"/>
-          <w:numId w:val="5"/>
-        </w:numPr>
-        <w:rPr>
-          <w:rFonts w:ascii="Arial" w:hAnsi="Arial" w:cs="Arial"/>
-        </w:rPr>
-      </w:pPr>
-      <w:r>
-        <w:rPr>
-          <w:rFonts w:ascii="Arial" w:hAnsi="Arial" w:cs="Arial"/>
-        </w:rPr>
-        <w:t>Particle effect spawner</w:t>
+        <w:t>Weapons</w:t>
+      </w:r>
+    </w:p>
+    <w:p>
+      <w:pPr>
+        <w:pStyle w:val="ListParagraph"/>
+        <w:numPr>
+          <w:ilvl w:val="0"/>
+          <w:numId w:val="3"/>
+        </w:numPr>
+        <w:rPr>
+          <w:rFonts w:ascii="Arial" w:hAnsi="Arial" w:cs="Arial"/>
+        </w:rPr>
+      </w:pPr>
+      <w:r>
+        <w:rPr>
+          <w:rFonts w:ascii="Arial" w:hAnsi="Arial" w:cs="Arial"/>
+        </w:rPr>
+        <w:t>Levelling up weapons throughout the game for doing stuff, or maybe buying stuff like counterstrike</w:t>
+      </w:r>
+    </w:p>
+    <w:p>
+      <w:pPr>
+        <w:pStyle w:val="ListParagraph"/>
+        <w:numPr>
+          <w:ilvl w:val="0"/>
+          <w:numId w:val="3"/>
+        </w:numPr>
+        <w:rPr>
+          <w:rFonts w:ascii="Arial" w:hAnsi="Arial" w:cs="Arial"/>
+        </w:rPr>
+      </w:pPr>
+      <w:r>
+        <w:rPr>
+          <w:rFonts w:ascii="Arial" w:hAnsi="Arial" w:cs="Arial"/>
+        </w:rPr>
+        <w:t>Each weapons balanced but can be levelled up as well</w:t>
+      </w:r>
+    </w:p>
+    <w:p>
+      <w:pPr>
+        <w:pStyle w:val="ListParagraph"/>
+        <w:numPr>
+          <w:ilvl w:val="0"/>
+          <w:numId w:val="3"/>
+        </w:numPr>
+        <w:rPr>
+          <w:rFonts w:ascii="Arial" w:hAnsi="Arial" w:cs="Arial"/>
+        </w:rPr>
+      </w:pPr>
+      <w:r>
+        <w:rPr>
+          <w:rFonts w:ascii="Arial" w:hAnsi="Arial" w:cs="Arial"/>
+        </w:rPr>
+        <w:t>Focused and small weapon set with variety</w:t>
       </w:r>
     </w:p>
     <w:p>
@@ -671,6 +549,99 @@
           <w:sz w:val="36"/>
           <w:szCs w:val="36"/>
         </w:rPr>
+        <w:t>Mechanics</w:t>
+      </w:r>
+    </w:p>
+    <w:p>
+      <w:pPr>
+        <w:pStyle w:val="ListParagraph"/>
+        <w:numPr>
+          <w:ilvl w:val="0"/>
+          <w:numId w:val="5"/>
+        </w:numPr>
+        <w:rPr>
+          <w:rFonts w:ascii="Arial" w:hAnsi="Arial" w:cs="Arial"/>
+        </w:rPr>
+      </w:pPr>
+      <w:r>
+        <w:rPr>
+          <w:rFonts w:ascii="Arial" w:hAnsi="Arial" w:cs="Arial"/>
+        </w:rPr>
+        <w:t>Zombie spawner?</w:t>
+      </w:r>
+    </w:p>
+    <w:p>
+      <w:pPr>
+        <w:pStyle w:val="ListParagraph"/>
+        <w:numPr>
+          <w:ilvl w:val="0"/>
+          <w:numId w:val="5"/>
+        </w:numPr>
+        <w:rPr>
+          <w:rFonts w:ascii="Arial" w:hAnsi="Arial" w:cs="Arial"/>
+        </w:rPr>
+      </w:pPr>
+      <w:r>
+        <w:rPr>
+          <w:rFonts w:ascii="Arial" w:hAnsi="Arial" w:cs="Arial"/>
+        </w:rPr>
+        <w:t>Trampoline</w:t>
+      </w:r>
+      <w:r>
+        <w:rPr>
+          <w:rFonts w:ascii="Arial" w:hAnsi="Arial" w:cs="Arial"/>
+        </w:rPr>
+        <w:t xml:space="preserve"> (z_tdm_subway)</w:t>
+      </w:r>
+      <w:r>
+        <w:rPr>
+          <w:rFonts w:ascii="Arial" w:hAnsi="Arial" w:cs="Arial"/>
+        </w:rPr>
+        <w:t xml:space="preserve"> (func_trampoline) (implemented April 2024)</w:t>
+      </w:r>
+    </w:p>
+    <w:p>
+      <w:pPr>
+        <w:pStyle w:val="ListParagraph"/>
+        <w:numPr>
+          <w:ilvl w:val="0"/>
+          <w:numId w:val="5"/>
+        </w:numPr>
+        <w:rPr>
+          <w:rFonts w:ascii="Arial" w:hAnsi="Arial" w:cs="Arial"/>
+        </w:rPr>
+      </w:pPr>
+      <w:r>
+        <w:rPr>
+          <w:rFonts w:ascii="Arial" w:hAnsi="Arial" w:cs="Arial"/>
+        </w:rPr>
+        <w:t>Particle effect spawner</w:t>
+      </w:r>
+      <w:r>
+        <w:rPr>
+          <w:rFonts w:ascii="Arial" w:hAnsi="Arial" w:cs="Arial"/>
+        </w:rPr>
+        <w:t xml:space="preserve"> (func_</w:t>
+      </w:r>
+    </w:p>
+    <w:p>
+      <w:pPr>
+        <w:rPr>
+          <w:rFonts w:ascii="Arial" w:hAnsi="Arial" w:cs="Arial"/>
+          <w:b/>
+          <w:bCs/>
+          <w:sz w:val="36"/>
+          <w:szCs w:val="36"/>
+        </w:rPr>
+      </w:pPr>
+      <w:r>
+        <w:rPr>
+          <w:rFonts w:ascii="Arial" w:hAnsi="Arial" w:cs="Arial"/>
+          <w:b/>
+          <w:bCs/>
+          <w:sz w:val="36"/>
+          <w:szCs w:val="36"/>
+        </w:rPr>
         <w:t>Tech</w:t>
       </w:r>
     </w:p>
@@ -703,19 +674,11 @@
           <w:rFonts w:ascii="Arial" w:hAnsi="Arial" w:cs="Arial"/>
         </w:rPr>
       </w:pPr>
-      <w:proofErr w:type="spellStart"/>
-      <w:r>
-        <w:rPr>
-          <w:rFonts w:ascii="Arial" w:hAnsi="Arial" w:cs="Arial"/>
-        </w:rPr>
-        <w:t>Destructable</w:t>
-      </w:r>
-      <w:proofErr w:type="spellEnd"/>
-      <w:r>
-        <w:rPr>
-          <w:rFonts w:ascii="Arial" w:hAnsi="Arial" w:cs="Arial"/>
-        </w:rPr>
-        <w:t xml:space="preserve"> stuff</w:t>
+      <w:r>
+        <w:rPr>
+          <w:rFonts w:ascii="Arial" w:hAnsi="Arial" w:cs="Arial"/>
+        </w:rPr>
+        <w:t>Destructable stuff</w:t>
       </w:r>
     </w:p>
     <w:p>
@@ -733,6 +696,7 @@
         <w:rPr>
           <w:rFonts w:ascii="Arial" w:hAnsi="Arial" w:cs="Arial"/>
         </w:rPr>
+        <w:lastRenderedPageBreak/>
         <w:t>Resizable entities</w:t>
       </w:r>
     </w:p>
@@ -751,13 +715,7 @@
         <w:rPr>
           <w:rFonts w:ascii="Arial" w:hAnsi="Arial" w:cs="Arial"/>
         </w:rPr>
-        <w:t xml:space="preserve">Maps can tweak </w:t>
-      </w:r>
-      <w:r>
-        <w:rPr>
-          <w:rFonts w:ascii="Arial" w:hAnsi="Arial" w:cs="Arial"/>
-        </w:rPr>
-        <w:t>lighting.</w:t>
+        <w:t>Completely rewritten font engine (completed March 2024)</w:t>
       </w:r>
     </w:p>
     <w:p>
@@ -775,7 +733,7 @@
         <w:rPr>
           <w:rFonts w:ascii="Arial" w:hAnsi="Arial" w:cs="Arial"/>
         </w:rPr>
-        <w:t>Completely rewritten font engine (completed March 2024)</w:t>
+        <w:t>Completely rewritten weapon system</w:t>
       </w:r>
     </w:p>
     <w:p>
@@ -793,7 +751,7 @@
         <w:rPr>
           <w:rFonts w:ascii="Arial" w:hAnsi="Arial" w:cs="Arial"/>
         </w:rPr>
-        <w:t>Completely rewritten weapon system</w:t>
+        <w:t>Completely rewritten UI system</w:t>
       </w:r>
     </w:p>
     <w:p>
@@ -811,8 +769,7 @@
         <w:rPr>
           <w:rFonts w:ascii="Arial" w:hAnsi="Arial" w:cs="Arial"/>
         </w:rPr>
-        <w:lastRenderedPageBreak/>
-        <w:t>Completely rewritten UI system</w:t>
+        <w:t>GL window can be resized to any size, arbitrary width and height</w:t>
       </w:r>
     </w:p>
     <w:p>
@@ -913,31 +870,59 @@
     </w:p>
     <w:p>
       <w:pPr>
-        <w:rPr>
-          <w:rFonts w:ascii="Arial" w:hAnsi="Arial" w:cs="Arial"/>
-        </w:rPr>
-      </w:pPr>
-    </w:p>
-    <w:p>
-      <w:pPr>
-        <w:rPr>
-          <w:rFonts w:ascii="Arial" w:hAnsi="Arial" w:cs="Arial"/>
-        </w:rPr>
-      </w:pPr>
-      <w:r>
-        <w:rPr>
-          <w:rFonts w:ascii="Arial" w:hAnsi="Arial" w:cs="Arial"/>
-        </w:rPr>
-        <w:t xml:space="preserve">More soon yada </w:t>
-      </w:r>
-      <w:proofErr w:type="spellStart"/>
-      <w:r>
-        <w:rPr>
-          <w:rFonts w:ascii="Arial" w:hAnsi="Arial" w:cs="Arial"/>
-        </w:rPr>
-        <w:t>yada</w:t>
-      </w:r>
-      <w:proofErr w:type="spellEnd"/>
+        <w:pStyle w:val="ListParagraph"/>
+        <w:numPr>
+          <w:ilvl w:val="0"/>
+          <w:numId w:val="4"/>
+        </w:numPr>
+        <w:rPr>
+          <w:rFonts w:ascii="Arial" w:hAnsi="Arial" w:cs="Arial"/>
+        </w:rPr>
+      </w:pPr>
+      <w:r>
+        <w:rPr>
+          <w:rFonts w:ascii="Arial" w:hAnsi="Arial" w:cs="Arial"/>
+        </w:rPr>
+        <w:t>Moving dynamic lights</w:t>
+      </w:r>
+    </w:p>
+    <w:p>
+      <w:pPr>
+        <w:pStyle w:val="ListParagraph"/>
+        <w:numPr>
+          <w:ilvl w:val="0"/>
+          <w:numId w:val="4"/>
+        </w:numPr>
+        <w:rPr>
+          <w:rFonts w:ascii="Arial" w:hAnsi="Arial" w:cs="Arial"/>
+        </w:rPr>
+      </w:pPr>
+      <w:r>
+        <w:rPr>
+          <w:rFonts w:ascii="Arial" w:hAnsi="Arial" w:cs="Arial"/>
+        </w:rPr>
+        <w:t>Rotating func train</w:t>
+      </w:r>
+    </w:p>
+    <w:p>
+      <w:pPr>
+        <w:rPr>
+          <w:rFonts w:ascii="Arial" w:hAnsi="Arial" w:cs="Arial"/>
+        </w:rPr>
+      </w:pPr>
+    </w:p>
+    <w:p>
+      <w:pPr>
+        <w:rPr>
+          <w:rFonts w:ascii="Arial" w:hAnsi="Arial" w:cs="Arial"/>
+        </w:rPr>
+      </w:pPr>
+      <w:r>
+        <w:rPr>
+          <w:rFonts w:ascii="Arial" w:hAnsi="Arial" w:cs="Arial"/>
+        </w:rPr>
+        <w:t>More soon yada yada</w:t>
+      </w:r>
     </w:p>
     <w:sectPr>
       <w:headerReference w:type="default" r:id="rId7"/>
@@ -1009,23 +994,13 @@
         <w:rFonts w:ascii="Arial" w:hAnsi="Arial" w:cs="Arial"/>
       </w:rPr>
     </w:pPr>
-    <w:proofErr w:type="spellStart"/>
     <w:r>
       <w:rPr>
         <w:rFonts w:ascii="Arial" w:hAnsi="Arial" w:cs="Arial"/>
         <w:sz w:val="36"/>
         <w:szCs w:val="36"/>
       </w:rPr>
-      <w:t>Zombono</w:t>
-    </w:r>
-    <w:proofErr w:type="spellEnd"/>
-    <w:r>
-      <w:rPr>
-        <w:rFonts w:ascii="Arial" w:hAnsi="Arial" w:cs="Arial"/>
-        <w:sz w:val="36"/>
-        <w:szCs w:val="36"/>
-      </w:rPr>
-      <w:t xml:space="preserve"> </w:t>
+      <w:t xml:space="preserve">Zombono </w:t>
     </w:r>
     <w:r>
       <w:rPr>
@@ -1556,6 +1531,119 @@
       </w:rPr>
     </w:lvl>
     <w:lvl w:ilvl="1" w:tplc="08090003">
+      <w:start w:val="1"/>
+      <w:numFmt w:val="bullet"/>
+      <w:lvlText w:val="o"/>
+      <w:lvlJc w:val="left"/>
+      <w:pPr>
+        <w:ind w:left="1440" w:hanging="360"/>
+      </w:pPr>
+      <w:rPr>
+        <w:rFonts w:ascii="Courier New" w:hAnsi="Courier New" w:cs="Courier New" w:hint="default"/>
+      </w:rPr>
+    </w:lvl>
+    <w:lvl w:ilvl="2" w:tplc="08090005" w:tentative="1">
+      <w:start w:val="1"/>
+      <w:numFmt w:val="bullet"/>
+      <w:lvlText w:val=""/>
+      <w:lvlJc w:val="left"/>
+      <w:pPr>
+        <w:ind w:left="2160" w:hanging="360"/>
+      </w:pPr>
+      <w:rPr>
+        <w:rFonts w:ascii="Wingdings" w:hAnsi="Wingdings" w:hint="default"/>
+      </w:rPr>
+    </w:lvl>
+    <w:lvl w:ilvl="3" w:tplc="08090001" w:tentative="1">
+      <w:start w:val="1"/>
+      <w:numFmt w:val="bullet"/>
+      <w:lvlText w:val=""/>
+      <w:lvlJc w:val="left"/>
+      <w:pPr>
+        <w:ind w:left="2880" w:hanging="360"/>
+      </w:pPr>
+      <w:rPr>
+        <w:rFonts w:ascii="Symbol" w:hAnsi="Symbol" w:hint="default"/>
+      </w:rPr>
+    </w:lvl>
+    <w:lvl w:ilvl="4" w:tplc="08090003" w:tentative="1">
+      <w:start w:val="1"/>
+      <w:numFmt w:val="bullet"/>
+      <w:lvlText w:val="o"/>
+      <w:lvlJc w:val="left"/>
+      <w:pPr>
+        <w:ind w:left="3600" w:hanging="360"/>
+      </w:pPr>
+      <w:rPr>
+        <w:rFonts w:ascii="Courier New" w:hAnsi="Courier New" w:cs="Courier New" w:hint="default"/>
+      </w:rPr>
+    </w:lvl>
+    <w:lvl w:ilvl="5" w:tplc="08090005" w:tentative="1">
+      <w:start w:val="1"/>
+      <w:numFmt w:val="bullet"/>
+      <w:lvlText w:val=""/>
+      <w:lvlJc w:val="left"/>
+      <w:pPr>
+        <w:ind w:left="4320" w:hanging="360"/>
+      </w:pPr>
+      <w:rPr>
+        <w:rFonts w:ascii="Wingdings" w:hAnsi="Wingdings" w:hint="default"/>
+      </w:rPr>
+    </w:lvl>
+    <w:lvl w:ilvl="6" w:tplc="08090001" w:tentative="1">
+      <w:start w:val="1"/>
+      <w:numFmt w:val="bullet"/>
+      <w:lvlText w:val=""/>
+      <w:lvlJc w:val="left"/>
+      <w:pPr>
+        <w:ind w:left="5040" w:hanging="360"/>
+      </w:pPr>
+      <w:rPr>
+        <w:rFonts w:ascii="Symbol" w:hAnsi="Symbol" w:hint="default"/>
+      </w:rPr>
+    </w:lvl>
+    <w:lvl w:ilvl="7" w:tplc="08090003" w:tentative="1">
+      <w:start w:val="1"/>
+      <w:numFmt w:val="bullet"/>
+      <w:lvlText w:val="o"/>
+      <w:lvlJc w:val="left"/>
+      <w:pPr>
+        <w:ind w:left="5760" w:hanging="360"/>
+      </w:pPr>
+      <w:rPr>
+        <w:rFonts w:ascii="Courier New" w:hAnsi="Courier New" w:cs="Courier New" w:hint="default"/>
+      </w:rPr>
+    </w:lvl>
+    <w:lvl w:ilvl="8" w:tplc="08090005" w:tentative="1">
+      <w:start w:val="1"/>
+      <w:numFmt w:val="bullet"/>
+      <w:lvlText w:val=""/>
+      <w:lvlJc w:val="left"/>
+      <w:pPr>
+        <w:ind w:left="6480" w:hanging="360"/>
+      </w:pPr>
+      <w:rPr>
+        <w:rFonts w:ascii="Wingdings" w:hAnsi="Wingdings" w:hint="default"/>
+      </w:rPr>
+    </w:lvl>
+  </w:abstractNum>
+  <w:abstractNum w:abstractNumId="5" w15:restartNumberingAfterBreak="0">
+    <w:nsid w:val="732F2C9F"/>
+    <w:multiLevelType w:val="hybridMultilevel"/>
+    <w:tmpl w:val="3858D80A"/>
+    <w:lvl w:ilvl="0" w:tplc="08090001">
+      <w:start w:val="1"/>
+      <w:numFmt w:val="bullet"/>
+      <w:lvlText w:val=""/>
+      <w:lvlJc w:val="left"/>
+      <w:pPr>
+        <w:ind w:left="720" w:hanging="360"/>
+      </w:pPr>
+      <w:rPr>
+        <w:rFonts w:ascii="Symbol" w:hAnsi="Symbol" w:hint="default"/>
+      </w:rPr>
+    </w:lvl>
+    <w:lvl w:ilvl="1" w:tplc="08090003" w:tentative="1">
       <w:start w:val="1"/>
       <w:numFmt w:val="bullet"/>
       <w:lvlText w:val="o"/>
@@ -1666,6 +1754,9 @@
   </w:num>
   <w:num w:numId="5" w16cid:durableId="923874032">
     <w:abstractNumId w:val="2"/>
+  </w:num>
+  <w:num w:numId="6" w16cid:durableId="1236822752">
+    <w:abstractNumId w:val="5"/>
   </w:num>
 </w:numbering>
 </file>
@@ -2070,7 +2161,7 @@
   <w:style w:type="paragraph" w:default="1" w:styleId="Normal">
     <w:name w:val="Normal"/>
     <w:qFormat/>
-    <w:rsid w:val="00964621"/>
+    <w:rsid w:val="006E0A28"/>
   </w:style>
   <w:style w:type="character" w:default="1" w:styleId="DefaultParagraphFont">
     <w:name w:val="Default Paragraph Font"/>

</xml_diff>